<commit_message>
commit lineas de codigo para crear dataproperties
</commit_message>
<xml_diff>
--- a/ontologia turismo clases de oferta.docx
+++ b/ontologia turismo clases de oferta.docx
@@ -348,11 +348,13 @@
           <w:numId w:val="1"/>
         </w:numPr>
         <w:rPr>
-          <w:lang w:val="es-CO"/>
-        </w:rPr>
-      </w:pPr>
-      <w:r>
-        <w:rPr>
+          <w:color w:val="4EA72E" w:themeColor="accent6"/>
+          <w:lang w:val="es-CO"/>
+        </w:rPr>
+      </w:pPr>
+      <w:r>
+        <w:rPr>
+          <w:color w:val="4EA72E" w:themeColor="accent6"/>
           <w:lang w:val="es-CO"/>
         </w:rPr>
         <w:t>Casa rural:</w:t>
@@ -366,14 +368,16 @@
           <w:numId w:val="1"/>
         </w:numPr>
         <w:rPr>
-          <w:lang w:val="es-CO"/>
-        </w:rPr>
-      </w:pPr>
-      <w:r>
-        <w:rPr>
-          <w:lang w:val="es-CO"/>
-        </w:rPr>
-        <w:t>Tamaño de la casa (número de habitaciones, capacidad)</w:t>
+          <w:color w:val="4EA72E" w:themeColor="accent6"/>
+          <w:lang w:val="es-CO"/>
+        </w:rPr>
+      </w:pPr>
+      <w:r>
+        <w:rPr>
+          <w:color w:val="4EA72E" w:themeColor="accent6"/>
+          <w:lang w:val="es-CO"/>
+        </w:rPr>
+        <w:t>número de habitaciones</w:t>
       </w:r>
     </w:p>
     <w:p>
@@ -384,40 +388,17 @@
           <w:numId w:val="1"/>
         </w:numPr>
         <w:rPr>
-          <w:lang w:val="es-CO"/>
-        </w:rPr>
-      </w:pPr>
-      <w:r>
-        <w:rPr>
+          <w:color w:val="4EA72E" w:themeColor="accent6"/>
+          <w:lang w:val="es-CO"/>
+        </w:rPr>
+      </w:pPr>
+      <w:r>
+        <w:rPr>
+          <w:color w:val="4EA72E" w:themeColor="accent6"/>
           <w:lang w:val="es-CO"/>
         </w:rPr>
         <w:t>Instalaciones exteriores (jardín, barbacoa)</w:t>
       </w:r>
-    </w:p>
-    <w:p>
-      <w:pPr>
-        <w:pStyle w:val="ListParagraph"/>
-        <w:numPr>
-          <w:ilvl w:val="1"/>
-          <w:numId w:val="1"/>
-        </w:numPr>
-        <w:rPr>
-          <w:lang w:val="es-CO"/>
-        </w:rPr>
-      </w:pPr>
-      <w:r>
-        <w:rPr>
-          <w:lang w:val="es-CO"/>
-        </w:rPr>
-        <w:t>Disponibilidad de actividades locales (senderismo, visitas a granjas)</w:t>
-      </w:r>
-    </w:p>
-    <w:p>
-      <w:pPr>
-        <w:rPr>
-          <w:lang w:val="es-CO"/>
-        </w:rPr>
-      </w:pPr>
     </w:p>
     <w:p>
       <w:pPr>
@@ -427,11 +408,13 @@
           <w:numId w:val="1"/>
         </w:numPr>
         <w:rPr>
-          <w:lang w:val="es-CO"/>
-        </w:rPr>
-      </w:pPr>
-      <w:r>
-        <w:rPr>
+          <w:color w:val="215E99" w:themeColor="text2" w:themeTint="BF"/>
+          <w:lang w:val="es-CO"/>
+        </w:rPr>
+      </w:pPr>
+      <w:r>
+        <w:rPr>
+          <w:color w:val="215E99" w:themeColor="text2" w:themeTint="BF"/>
           <w:lang w:val="es-CO"/>
         </w:rPr>
         <w:t>Complejo turístico:</w:t>
@@ -445,15 +428,33 @@
           <w:numId w:val="1"/>
         </w:numPr>
         <w:rPr>
-          <w:lang w:val="es-CO"/>
-        </w:rPr>
-      </w:pPr>
-      <w:r>
-        <w:rPr>
+          <w:color w:val="215E99" w:themeColor="text2" w:themeTint="BF"/>
+          <w:lang w:val="es-CO"/>
+        </w:rPr>
+      </w:pPr>
+      <w:r>
+        <w:rPr>
+          <w:color w:val="215E99" w:themeColor="text2" w:themeTint="BF"/>
           <w:lang w:val="es-CO"/>
         </w:rPr>
         <w:t>Tipos de alojamientos disponibles (habitaciones de hotel, villas, cabañas)</w:t>
       </w:r>
+      <w:r>
+        <w:rPr>
+          <w:color w:val="215E99" w:themeColor="text2" w:themeTint="BF"/>
+          <w:lang w:val="es-CO"/>
+        </w:rPr>
+        <w:t xml:space="preserve"> </w:t>
+      </w:r>
+      <w:r>
+        <w:rPr>
+          <w:b/>
+          <w:bCs/>
+          <w:color w:val="215E99" w:themeColor="text2" w:themeTint="BF"/>
+          <w:lang w:val="es-CO"/>
+        </w:rPr>
+        <w:t>RELACIONES</w:t>
+      </w:r>
     </w:p>
     <w:p>
       <w:pPr>
@@ -463,14 +464,23 @@
           <w:numId w:val="1"/>
         </w:numPr>
         <w:rPr>
-          <w:lang w:val="es-CO"/>
-        </w:rPr>
-      </w:pPr>
-      <w:r>
-        <w:rPr>
+          <w:color w:val="215E99" w:themeColor="text2" w:themeTint="BF"/>
+          <w:lang w:val="es-CO"/>
+        </w:rPr>
+      </w:pPr>
+      <w:r>
+        <w:rPr>
+          <w:color w:val="215E99" w:themeColor="text2" w:themeTint="BF"/>
           <w:lang w:val="es-CO"/>
         </w:rPr>
         <w:t>Instalaciones y actividades en el complejo (piscina, spa, deportes)</w:t>
+      </w:r>
+      <w:r>
+        <w:rPr>
+          <w:color w:val="215E99" w:themeColor="text2" w:themeTint="BF"/>
+          <w:lang w:val="es-CO"/>
+        </w:rPr>
+        <w:t xml:space="preserve"> RELACIONES</w:t>
       </w:r>
     </w:p>
     <w:p>
@@ -505,6 +515,12 @@
         </w:rPr>
         <w:t>:</w:t>
       </w:r>
+      <w:r>
+        <w:rPr>
+          <w:lang w:val="es-CO"/>
+        </w:rPr>
+        <w:t xml:space="preserve"> </w:t>
+      </w:r>
     </w:p>
     <w:p>
       <w:pPr>
@@ -521,25 +537,25 @@
         <w:rPr>
           <w:lang w:val="es-CO"/>
         </w:rPr>
+        <w:t>Tipo de alojamiento (tiendas de lujo, cúpulas)</w:t>
+      </w:r>
+    </w:p>
+    <w:p>
+      <w:pPr>
+        <w:pStyle w:val="ListParagraph"/>
+        <w:numPr>
+          <w:ilvl w:val="1"/>
+          <w:numId w:val="1"/>
+        </w:numPr>
+        <w:rPr>
+          <w:lang w:val="es-CO"/>
+        </w:rPr>
+      </w:pPr>
+      <w:r>
+        <w:rPr>
+          <w:lang w:val="es-CO"/>
+        </w:rPr>
         <w:lastRenderedPageBreak/>
-        <w:t>Tipo de alojamiento (tiendas de lujo, cúpulas)</w:t>
-      </w:r>
-    </w:p>
-    <w:p>
-      <w:pPr>
-        <w:pStyle w:val="ListParagraph"/>
-        <w:numPr>
-          <w:ilvl w:val="1"/>
-          <w:numId w:val="1"/>
-        </w:numPr>
-        <w:rPr>
-          <w:lang w:val="es-CO"/>
-        </w:rPr>
-      </w:pPr>
-      <w:r>
-        <w:rPr>
-          <w:lang w:val="es-CO"/>
-        </w:rPr>
         <w:t>Servicios de lujo incluidos (baño privado, calefacción)</w:t>
       </w:r>
     </w:p>
@@ -655,11 +671,13 @@
           <w:numId w:val="1"/>
         </w:numPr>
         <w:rPr>
-          <w:lang w:val="es-CO"/>
-        </w:rPr>
-      </w:pPr>
-      <w:r>
-        <w:rPr>
+          <w:color w:val="4EA72E" w:themeColor="accent6"/>
+          <w:lang w:val="es-CO"/>
+        </w:rPr>
+      </w:pPr>
+      <w:r>
+        <w:rPr>
+          <w:color w:val="4EA72E" w:themeColor="accent6"/>
           <w:lang w:val="es-CO"/>
         </w:rPr>
         <w:t>Hotel:</w:t>
@@ -673,11 +691,13 @@
           <w:numId w:val="1"/>
         </w:numPr>
         <w:rPr>
-          <w:lang w:val="es-CO"/>
-        </w:rPr>
-      </w:pPr>
-      <w:r>
-        <w:rPr>
+          <w:color w:val="4EA72E" w:themeColor="accent6"/>
+          <w:lang w:val="es-CO"/>
+        </w:rPr>
+      </w:pPr>
+      <w:r>
+        <w:rPr>
+          <w:color w:val="4EA72E" w:themeColor="accent6"/>
           <w:lang w:val="es-CO"/>
         </w:rPr>
         <w:t>Categoría del hotel (estrellas)</w:t>
@@ -691,11 +711,13 @@
           <w:numId w:val="1"/>
         </w:numPr>
         <w:rPr>
-          <w:lang w:val="es-CO"/>
-        </w:rPr>
-      </w:pPr>
-      <w:r>
-        <w:rPr>
+          <w:color w:val="4EA72E" w:themeColor="accent6"/>
+          <w:lang w:val="es-CO"/>
+        </w:rPr>
+      </w:pPr>
+      <w:r>
+        <w:rPr>
+          <w:color w:val="4EA72E" w:themeColor="accent6"/>
           <w:lang w:val="es-CO"/>
         </w:rPr>
         <w:t>Servicios disponibles (restaurante, bar, servicio de habitaciones)</w:t>
@@ -704,6 +726,7 @@
     <w:p>
       <w:pPr>
         <w:rPr>
+          <w:color w:val="4EA72E" w:themeColor="accent6"/>
           <w:lang w:val="es-CO"/>
         </w:rPr>
       </w:pPr>
@@ -1034,25 +1057,25 @@
         <w:rPr>
           <w:lang w:val="es-CO"/>
         </w:rPr>
+        <w:t>Vivienda de uso turístico:</w:t>
+      </w:r>
+    </w:p>
+    <w:p>
+      <w:pPr>
+        <w:pStyle w:val="ListParagraph"/>
+        <w:numPr>
+          <w:ilvl w:val="1"/>
+          <w:numId w:val="1"/>
+        </w:numPr>
+        <w:rPr>
+          <w:lang w:val="es-CO"/>
+        </w:rPr>
+      </w:pPr>
+      <w:r>
+        <w:rPr>
+          <w:lang w:val="es-CO"/>
+        </w:rPr>
         <w:lastRenderedPageBreak/>
-        <w:t>Vivienda de uso turístico:</w:t>
-      </w:r>
-    </w:p>
-    <w:p>
-      <w:pPr>
-        <w:pStyle w:val="ListParagraph"/>
-        <w:numPr>
-          <w:ilvl w:val="1"/>
-          <w:numId w:val="1"/>
-        </w:numPr>
-        <w:rPr>
-          <w:lang w:val="es-CO"/>
-        </w:rPr>
-      </w:pPr>
-      <w:r>
-        <w:rPr>
-          <w:lang w:val="es-CO"/>
-        </w:rPr>
         <w:t>Tipo de propiedad (apartamento, casa adosada)</w:t>
       </w:r>
     </w:p>
@@ -1523,25 +1546,25 @@
         <w:rPr>
           <w:lang w:val="es-CO"/>
         </w:rPr>
+        <w:t>Menú disponible para llevar</w:t>
+      </w:r>
+    </w:p>
+    <w:p>
+      <w:pPr>
+        <w:pStyle w:val="ListParagraph"/>
+        <w:numPr>
+          <w:ilvl w:val="1"/>
+          <w:numId w:val="7"/>
+        </w:numPr>
+        <w:rPr>
+          <w:lang w:val="es-CO"/>
+        </w:rPr>
+      </w:pPr>
+      <w:r>
+        <w:rPr>
+          <w:lang w:val="es-CO"/>
+        </w:rPr>
         <w:lastRenderedPageBreak/>
-        <w:t>Menú disponible para llevar</w:t>
-      </w:r>
-    </w:p>
-    <w:p>
-      <w:pPr>
-        <w:pStyle w:val="ListParagraph"/>
-        <w:numPr>
-          <w:ilvl w:val="1"/>
-          <w:numId w:val="7"/>
-        </w:numPr>
-        <w:rPr>
-          <w:lang w:val="es-CO"/>
-        </w:rPr>
-      </w:pPr>
-      <w:r>
-        <w:rPr>
-          <w:lang w:val="es-CO"/>
-        </w:rPr>
         <w:t>Tiempo estimado de espera</w:t>
       </w:r>
     </w:p>
@@ -2027,25 +2050,25 @@
         <w:rPr>
           <w:lang w:val="es-CO"/>
         </w:rPr>
+        <w:t>Variedad de sabores de helado disponibles</w:t>
+      </w:r>
+    </w:p>
+    <w:p>
+      <w:pPr>
+        <w:pStyle w:val="ListParagraph"/>
+        <w:numPr>
+          <w:ilvl w:val="1"/>
+          <w:numId w:val="12"/>
+        </w:numPr>
+        <w:rPr>
+          <w:lang w:val="es-CO"/>
+        </w:rPr>
+      </w:pPr>
+      <w:r>
+        <w:rPr>
+          <w:lang w:val="es-CO"/>
+        </w:rPr>
         <w:lastRenderedPageBreak/>
-        <w:t>Variedad de sabores de helado disponibles</w:t>
-      </w:r>
-    </w:p>
-    <w:p>
-      <w:pPr>
-        <w:pStyle w:val="ListParagraph"/>
-        <w:numPr>
-          <w:ilvl w:val="1"/>
-          <w:numId w:val="12"/>
-        </w:numPr>
-        <w:rPr>
-          <w:lang w:val="es-CO"/>
-        </w:rPr>
-      </w:pPr>
-      <w:r>
-        <w:rPr>
-          <w:lang w:val="es-CO"/>
-        </w:rPr>
         <w:t>Opciones de conos, tarrinas, cucuruchos</w:t>
       </w:r>
     </w:p>
@@ -2595,25 +2618,25 @@
         <w:rPr>
           <w:lang w:val="es-CO"/>
         </w:rPr>
+        <w:t>Variedad de tapas y pinchos disponibles</w:t>
+      </w:r>
+    </w:p>
+    <w:p>
+      <w:pPr>
+        <w:pStyle w:val="ListParagraph"/>
+        <w:numPr>
+          <w:ilvl w:val="1"/>
+          <w:numId w:val="13"/>
+        </w:numPr>
+        <w:rPr>
+          <w:lang w:val="es-CO"/>
+        </w:rPr>
+      </w:pPr>
+      <w:r>
+        <w:rPr>
+          <w:lang w:val="es-CO"/>
+        </w:rPr>
         <w:lastRenderedPageBreak/>
-        <w:t>Variedad de tapas y pinchos disponibles</w:t>
-      </w:r>
-    </w:p>
-    <w:p>
-      <w:pPr>
-        <w:pStyle w:val="ListParagraph"/>
-        <w:numPr>
-          <w:ilvl w:val="1"/>
-          <w:numId w:val="13"/>
-        </w:numPr>
-        <w:rPr>
-          <w:lang w:val="es-CO"/>
-        </w:rPr>
-      </w:pPr>
-      <w:r>
-        <w:rPr>
-          <w:lang w:val="es-CO"/>
-        </w:rPr>
         <w:t>Tipos de bebidas (vino, vermut, cerveza)</w:t>
       </w:r>
     </w:p>

</xml_diff>

<commit_message>
creacion de instancias hasta la clase restauracion-bar de vinos
</commit_message>
<xml_diff>
--- a/ontologia turismo clases de oferta.docx
+++ b/ontologia turismo clases de oferta.docx
@@ -1,6 +1,6 @@
 
 <file path=word/document.xml><?xml version="1.0" encoding="utf-8"?>
-<w:document xmlns:wpc="http://schemas.microsoft.com/office/word/2010/wordprocessingCanvas" xmlns:cx="http://schemas.microsoft.com/office/drawing/2014/chartex" xmlns:cx1="http://schemas.microsoft.com/office/drawing/2015/9/8/chartex" xmlns:cx2="http://schemas.microsoft.com/office/drawing/2015/10/21/chartex" xmlns:cx3="http://schemas.microsoft.com/office/drawing/2016/5/9/chartex" xmlns:cx4="http://schemas.microsoft.com/office/drawing/2016/5/10/chartex" xmlns:cx5="http://schemas.microsoft.com/office/drawing/2016/5/11/chartex" xmlns:cx6="http://schemas.microsoft.com/office/drawing/2016/5/12/chartex" xmlns:cx7="http://schemas.microsoft.com/office/drawing/2016/5/13/chartex" xmlns:cx8="http://schemas.microsoft.com/office/drawing/2016/5/14/chartex" xmlns:mc="http://schemas.openxmlformats.org/markup-compatibility/2006" xmlns:aink="http://schemas.microsoft.com/office/drawing/2016/ink" xmlns:am3d="http://schemas.microsoft.com/office/drawing/2017/model3d" xmlns:o="urn:schemas-microsoft-com:office:office" xmlns:oel="http://schemas.microsoft.com/office/2019/extlst" xmlns:r="http://schemas.openxmlformats.org/officeDocument/2006/relationships" xmlns:m="http://schemas.openxmlformats.org/officeDocument/2006/math" xmlns:v="urn:schemas-microsoft-com:vml" xmlns:wp14="http://schemas.microsoft.com/office/word/2010/wordprocessingDrawing" xmlns:wp="http://schemas.openxmlformats.org/drawingml/2006/wordprocessingDrawing" xmlns:w10="urn:schemas-microsoft-com:office:word" xmlns:w="http://schemas.openxmlformats.org/wordprocessingml/2006/main" xmlns:w14="http://schemas.microsoft.com/office/word/2010/wordml" xmlns:w15="http://schemas.microsoft.com/office/word/2012/wordml" xmlns:w16cex="http://schemas.microsoft.com/office/word/2018/wordml/cex" xmlns:w16cid="http://schemas.microsoft.com/office/word/2016/wordml/cid" xmlns:w16="http://schemas.microsoft.com/office/word/2018/wordml" xmlns:w16sdtdh="http://schemas.microsoft.com/office/word/2020/wordml/sdtdatahash" xmlns:w16se="http://schemas.microsoft.com/office/word/2015/wordml/symex" xmlns:wpg="http://schemas.microsoft.com/office/word/2010/wordprocessingGroup" xmlns:wpi="http://schemas.microsoft.com/office/word/2010/wordprocessingInk" xmlns:wne="http://schemas.microsoft.com/office/word/2006/wordml" xmlns:wps="http://schemas.microsoft.com/office/word/2010/wordprocessingShape" mc:Ignorable="w14 w15 w16se w16cid w16 w16cex w16sdtdh wp14">
+<w:document xmlns:wpc="http://schemas.microsoft.com/office/word/2010/wordprocessingCanvas" xmlns:cx="http://schemas.microsoft.com/office/drawing/2014/chartex" xmlns:cx1="http://schemas.microsoft.com/office/drawing/2015/9/8/chartex" xmlns:cx2="http://schemas.microsoft.com/office/drawing/2015/10/21/chartex" xmlns:cx3="http://schemas.microsoft.com/office/drawing/2016/5/9/chartex" xmlns:cx4="http://schemas.microsoft.com/office/drawing/2016/5/10/chartex" xmlns:cx5="http://schemas.microsoft.com/office/drawing/2016/5/11/chartex" xmlns:cx6="http://schemas.microsoft.com/office/drawing/2016/5/12/chartex" xmlns:cx7="http://schemas.microsoft.com/office/drawing/2016/5/13/chartex" xmlns:cx8="http://schemas.microsoft.com/office/drawing/2016/5/14/chartex" xmlns:mc="http://schemas.openxmlformats.org/markup-compatibility/2006" xmlns:aink="http://schemas.microsoft.com/office/drawing/2016/ink" xmlns:am3d="http://schemas.microsoft.com/office/drawing/2017/model3d" xmlns:o="urn:schemas-microsoft-com:office:office" xmlns:oel="http://schemas.microsoft.com/office/2019/extlst" xmlns:r="http://schemas.openxmlformats.org/officeDocument/2006/relationships" xmlns:m="http://schemas.openxmlformats.org/officeDocument/2006/math" xmlns:v="urn:schemas-microsoft-com:vml" xmlns:wp14="http://schemas.microsoft.com/office/word/2010/wordprocessingDrawing" xmlns:wp="http://schemas.openxmlformats.org/drawingml/2006/wordprocessingDrawing" xmlns:w10="urn:schemas-microsoft-com:office:word" xmlns:w="http://schemas.openxmlformats.org/wordprocessingml/2006/main" xmlns:w14="http://schemas.microsoft.com/office/word/2010/wordml" xmlns:w15="http://schemas.microsoft.com/office/word/2012/wordml" xmlns:w16cex="http://schemas.microsoft.com/office/word/2018/wordml/cex" xmlns:w16cid="http://schemas.microsoft.com/office/word/2016/wordml/cid" xmlns:w16="http://schemas.microsoft.com/office/word/2018/wordml" xmlns:w16du="http://schemas.microsoft.com/office/word/2023/wordml/word16du" xmlns:w16sdtdh="http://schemas.microsoft.com/office/word/2020/wordml/sdtdatahash" xmlns:w16se="http://schemas.microsoft.com/office/word/2015/wordml/symex" xmlns:wpg="http://schemas.microsoft.com/office/word/2010/wordprocessingGroup" xmlns:wpi="http://schemas.microsoft.com/office/word/2010/wordprocessingInk" xmlns:wne="http://schemas.microsoft.com/office/word/2006/wordml" xmlns:wps="http://schemas.microsoft.com/office/word/2010/wordprocessingShape" mc:Ignorable="w14 w15 w16se w16cid w16 w16cex w16sdtdh w16du wp14">
   <w:body>
     <w:p>
       <w:pPr>
@@ -498,12 +498,14 @@
           <w:numId w:val="1"/>
         </w:numPr>
         <w:rPr>
+          <w:color w:val="4EA72E" w:themeColor="accent6"/>
           <w:lang w:val="es-CO"/>
         </w:rPr>
       </w:pPr>
       <w:proofErr w:type="spellStart"/>
       <w:r>
         <w:rPr>
+          <w:color w:val="4EA72E" w:themeColor="accent6"/>
           <w:lang w:val="es-CO"/>
         </w:rPr>
         <w:t>Glamping</w:t>
@@ -511,12 +513,14 @@
       <w:proofErr w:type="spellEnd"/>
       <w:r>
         <w:rPr>
+          <w:color w:val="4EA72E" w:themeColor="accent6"/>
           <w:lang w:val="es-CO"/>
         </w:rPr>
         <w:t>:</w:t>
       </w:r>
       <w:r>
         <w:rPr>
+          <w:color w:val="4EA72E" w:themeColor="accent6"/>
           <w:lang w:val="es-CO"/>
         </w:rPr>
         <w:t xml:space="preserve"> </w:t>
@@ -530,11 +534,13 @@
           <w:numId w:val="1"/>
         </w:numPr>
         <w:rPr>
-          <w:lang w:val="es-CO"/>
-        </w:rPr>
-      </w:pPr>
-      <w:r>
-        <w:rPr>
+          <w:color w:val="4EA72E" w:themeColor="accent6"/>
+          <w:lang w:val="es-CO"/>
+        </w:rPr>
+      </w:pPr>
+      <w:r>
+        <w:rPr>
+          <w:color w:val="4EA72E" w:themeColor="accent6"/>
           <w:lang w:val="es-CO"/>
         </w:rPr>
         <w:t>Tipo de alojamiento (tiendas de lujo, cúpulas)</w:t>
@@ -548,11 +554,13 @@
           <w:numId w:val="1"/>
         </w:numPr>
         <w:rPr>
-          <w:lang w:val="es-CO"/>
-        </w:rPr>
-      </w:pPr>
-      <w:r>
-        <w:rPr>
+          <w:color w:val="4EA72E" w:themeColor="accent6"/>
+          <w:lang w:val="es-CO"/>
+        </w:rPr>
+      </w:pPr>
+      <w:r>
+        <w:rPr>
+          <w:color w:val="4EA72E" w:themeColor="accent6"/>
           <w:lang w:val="es-CO"/>
         </w:rPr>
         <w:lastRenderedPageBreak/>
@@ -567,11 +575,13 @@
           <w:numId w:val="1"/>
         </w:numPr>
         <w:rPr>
-          <w:lang w:val="es-CO"/>
-        </w:rPr>
-      </w:pPr>
-      <w:r>
-        <w:rPr>
+          <w:color w:val="4EA72E" w:themeColor="accent6"/>
+          <w:lang w:val="es-CO"/>
+        </w:rPr>
+      </w:pPr>
+      <w:r>
+        <w:rPr>
+          <w:color w:val="4EA72E" w:themeColor="accent6"/>
           <w:lang w:val="es-CO"/>
         </w:rPr>
         <w:t>Experiencias únicas (observación de estrellas, excursiones guiadas)</w:t>
@@ -580,6 +590,7 @@
     <w:p>
       <w:pPr>
         <w:rPr>
+          <w:color w:val="4EA72E" w:themeColor="accent6"/>
           <w:lang w:val="es-CO"/>
         </w:rPr>
       </w:pPr>
@@ -592,11 +603,13 @@
           <w:numId w:val="1"/>
         </w:numPr>
         <w:rPr>
-          <w:lang w:val="es-CO"/>
-        </w:rPr>
-      </w:pPr>
-      <w:r>
-        <w:rPr>
+          <w:color w:val="4EA72E" w:themeColor="accent6"/>
+          <w:lang w:val="es-CO"/>
+        </w:rPr>
+      </w:pPr>
+      <w:r>
+        <w:rPr>
+          <w:color w:val="4EA72E" w:themeColor="accent6"/>
           <w:lang w:val="es-CO"/>
         </w:rPr>
         <w:t>Hostal:</w:t>
@@ -610,50 +623,16 @@
           <w:numId w:val="1"/>
         </w:numPr>
         <w:rPr>
-          <w:lang w:val="es-CO"/>
-        </w:rPr>
-      </w:pPr>
-      <w:r>
-        <w:rPr>
-          <w:lang w:val="es-CO"/>
-        </w:rPr>
-        <w:t>Tipo de habitaciones disponibles (individuales, dobles, compartidas)</w:t>
-      </w:r>
-    </w:p>
-    <w:p>
-      <w:pPr>
-        <w:pStyle w:val="ListParagraph"/>
-        <w:numPr>
-          <w:ilvl w:val="1"/>
-          <w:numId w:val="1"/>
-        </w:numPr>
-        <w:rPr>
-          <w:lang w:val="es-CO"/>
-        </w:rPr>
-      </w:pPr>
-      <w:r>
-        <w:rPr>
+          <w:color w:val="4EA72E" w:themeColor="accent6"/>
+          <w:lang w:val="es-CO"/>
+        </w:rPr>
+      </w:pPr>
+      <w:r>
+        <w:rPr>
+          <w:color w:val="4EA72E" w:themeColor="accent6"/>
           <w:lang w:val="es-CO"/>
         </w:rPr>
         <w:t>Servicios de comidas disponibles (desayuno, almuerzo, cena)</w:t>
-      </w:r>
-    </w:p>
-    <w:p>
-      <w:pPr>
-        <w:pStyle w:val="ListParagraph"/>
-        <w:numPr>
-          <w:ilvl w:val="1"/>
-          <w:numId w:val="1"/>
-        </w:numPr>
-        <w:rPr>
-          <w:lang w:val="es-CO"/>
-        </w:rPr>
-      </w:pPr>
-      <w:r>
-        <w:rPr>
-          <w:lang w:val="es-CO"/>
-        </w:rPr>
-        <w:t>Ambiente (fiestas, eventos culturales)</w:t>
       </w:r>
     </w:p>
     <w:p>
@@ -739,22 +718,16 @@
           <w:numId w:val="1"/>
         </w:numPr>
         <w:rPr>
-          <w:lang w:val="es-CO"/>
-        </w:rPr>
-      </w:pPr>
-      <w:proofErr w:type="spellStart"/>
-      <w:r>
-        <w:rPr>
-          <w:lang w:val="es-CO"/>
-        </w:rPr>
-        <w:t>Lodge</w:t>
-      </w:r>
-      <w:proofErr w:type="spellEnd"/>
-      <w:r>
-        <w:rPr>
-          <w:lang w:val="es-CO"/>
-        </w:rPr>
-        <w:t>:</w:t>
+          <w:color w:val="4EA72E" w:themeColor="accent6"/>
+          <w:lang w:val="es-CO"/>
+        </w:rPr>
+      </w:pPr>
+      <w:r>
+        <w:rPr>
+          <w:color w:val="4EA72E" w:themeColor="accent6"/>
+          <w:lang w:val="es-CO"/>
+        </w:rPr>
+        <w:t>Motel:</w:t>
       </w:r>
     </w:p>
     <w:p>
@@ -765,14 +738,16 @@
           <w:numId w:val="1"/>
         </w:numPr>
         <w:rPr>
-          <w:lang w:val="es-CO"/>
-        </w:rPr>
-      </w:pPr>
-      <w:r>
-        <w:rPr>
-          <w:lang w:val="es-CO"/>
-        </w:rPr>
-        <w:t>Ubicación (en la naturaleza, cerca de parques nacionales)</w:t>
+          <w:color w:val="4EA72E" w:themeColor="accent6"/>
+          <w:lang w:val="es-CO"/>
+        </w:rPr>
+      </w:pPr>
+      <w:r>
+        <w:rPr>
+          <w:color w:val="4EA72E" w:themeColor="accent6"/>
+          <w:lang w:val="es-CO"/>
+        </w:rPr>
+        <w:t>Acceso directo a la habitación (aparcamiento junto a la puerta)</w:t>
       </w:r>
     </w:p>
     <w:p>
@@ -783,32 +758,16 @@
           <w:numId w:val="1"/>
         </w:numPr>
         <w:rPr>
-          <w:lang w:val="es-CO"/>
-        </w:rPr>
-      </w:pPr>
-      <w:r>
-        <w:rPr>
-          <w:lang w:val="es-CO"/>
-        </w:rPr>
-        <w:t>Actividades incluidas (safaris, excursiones guiadas)</w:t>
-      </w:r>
-    </w:p>
-    <w:p>
-      <w:pPr>
-        <w:pStyle w:val="ListParagraph"/>
-        <w:numPr>
-          <w:ilvl w:val="1"/>
-          <w:numId w:val="1"/>
-        </w:numPr>
-        <w:rPr>
-          <w:lang w:val="es-CO"/>
-        </w:rPr>
-      </w:pPr>
-      <w:r>
-        <w:rPr>
-          <w:lang w:val="es-CO"/>
-        </w:rPr>
-        <w:t>Comodidades especiales (vistas panorámicas, spa)</w:t>
+          <w:color w:val="4EA72E" w:themeColor="accent6"/>
+          <w:lang w:val="es-CO"/>
+        </w:rPr>
+      </w:pPr>
+      <w:r>
+        <w:rPr>
+          <w:color w:val="4EA72E" w:themeColor="accent6"/>
+          <w:lang w:val="es-CO"/>
+        </w:rPr>
+        <w:t>Tarifas por horas</w:t>
       </w:r>
     </w:p>
     <w:p>
@@ -826,14 +785,16 @@
           <w:numId w:val="1"/>
         </w:numPr>
         <w:rPr>
-          <w:lang w:val="es-CO"/>
-        </w:rPr>
-      </w:pPr>
-      <w:r>
-        <w:rPr>
-          <w:lang w:val="es-CO"/>
-        </w:rPr>
-        <w:t>Motel:</w:t>
+          <w:color w:val="4EA72E" w:themeColor="accent6"/>
+          <w:lang w:val="es-CO"/>
+        </w:rPr>
+      </w:pPr>
+      <w:r>
+        <w:rPr>
+          <w:color w:val="4EA72E" w:themeColor="accent6"/>
+          <w:lang w:val="es-CO"/>
+        </w:rPr>
+        <w:t>Pensión:</w:t>
       </w:r>
     </w:p>
     <w:p>
@@ -849,49 +810,22 @@
       </w:pPr>
       <w:r>
         <w:rPr>
-          <w:lang w:val="es-CO"/>
-        </w:rPr>
-        <w:t>Acceso directo a la habitación (aparcamiento junto a la puerta)</w:t>
-      </w:r>
-    </w:p>
-    <w:p>
-      <w:pPr>
-        <w:pStyle w:val="ListParagraph"/>
-        <w:numPr>
-          <w:ilvl w:val="1"/>
-          <w:numId w:val="1"/>
-        </w:numPr>
-        <w:rPr>
-          <w:lang w:val="es-CO"/>
-        </w:rPr>
-      </w:pPr>
-      <w:r>
-        <w:rPr>
-          <w:lang w:val="es-CO"/>
-        </w:rPr>
-        <w:t>Servicios de conveniencia (máquinas expendedoras, desayuno rápido)</w:t>
-      </w:r>
-    </w:p>
-    <w:p>
-      <w:pPr>
-        <w:pStyle w:val="ListParagraph"/>
-        <w:numPr>
-          <w:ilvl w:val="1"/>
-          <w:numId w:val="1"/>
-        </w:numPr>
-        <w:rPr>
-          <w:lang w:val="es-CO"/>
-        </w:rPr>
-      </w:pPr>
-      <w:r>
-        <w:rPr>
-          <w:lang w:val="es-CO"/>
-        </w:rPr>
-        <w:t>Tarifas por horas</w:t>
-      </w:r>
-    </w:p>
-    <w:p>
-      <w:pPr>
+          <w:color w:val="4EA72E" w:themeColor="accent6"/>
+          <w:lang w:val="es-CO"/>
+        </w:rPr>
+        <w:t>Flexibilidad de horarios (entrada y salida</w:t>
+      </w:r>
+      <w:r>
+        <w:rPr>
+          <w:lang w:val="es-CO"/>
+        </w:rPr>
+        <w:t>)</w:t>
+      </w:r>
+    </w:p>
+    <w:p>
+      <w:pPr>
+        <w:pStyle w:val="ListParagraph"/>
+        <w:ind w:left="1440"/>
         <w:rPr>
           <w:lang w:val="es-CO"/>
         </w:rPr>
@@ -905,14 +839,16 @@
           <w:numId w:val="1"/>
         </w:numPr>
         <w:rPr>
-          <w:lang w:val="es-CO"/>
-        </w:rPr>
-      </w:pPr>
-      <w:r>
-        <w:rPr>
-          <w:lang w:val="es-CO"/>
-        </w:rPr>
-        <w:t>Pensión:</w:t>
+          <w:color w:val="4EA72E" w:themeColor="accent6"/>
+          <w:lang w:val="es-CO"/>
+        </w:rPr>
+      </w:pPr>
+      <w:r>
+        <w:rPr>
+          <w:color w:val="4EA72E" w:themeColor="accent6"/>
+          <w:lang w:val="es-CO"/>
+        </w:rPr>
+        <w:t>Residencia:</w:t>
       </w:r>
     </w:p>
     <w:p>
@@ -923,14 +859,16 @@
           <w:numId w:val="1"/>
         </w:numPr>
         <w:rPr>
-          <w:lang w:val="es-CO"/>
-        </w:rPr>
-      </w:pPr>
-      <w:r>
-        <w:rPr>
-          <w:lang w:val="es-CO"/>
-        </w:rPr>
-        <w:t>Características del desayuno (continental, buffet)</w:t>
+          <w:color w:val="4EA72E" w:themeColor="accent6"/>
+          <w:lang w:val="es-CO"/>
+        </w:rPr>
+      </w:pPr>
+      <w:r>
+        <w:rPr>
+          <w:color w:val="4EA72E" w:themeColor="accent6"/>
+          <w:lang w:val="es-CO"/>
+        </w:rPr>
+        <w:t>Duración mínima de la estancia (noche, semana, mes)</w:t>
       </w:r>
     </w:p>
     <w:p>
@@ -941,14 +879,44 @@
           <w:numId w:val="1"/>
         </w:numPr>
         <w:rPr>
-          <w:lang w:val="es-CO"/>
-        </w:rPr>
-      </w:pPr>
-      <w:r>
-        <w:rPr>
-          <w:lang w:val="es-CO"/>
-        </w:rPr>
-        <w:t>Flexibilidad de horarios (entrada y salida)</w:t>
+          <w:color w:val="4EA72E" w:themeColor="accent6"/>
+          <w:lang w:val="es-CO"/>
+        </w:rPr>
+      </w:pPr>
+      <w:r>
+        <w:rPr>
+          <w:color w:val="4EA72E" w:themeColor="accent6"/>
+          <w:lang w:val="es-CO"/>
+        </w:rPr>
+        <w:t>S</w:t>
+      </w:r>
+      <w:r>
+        <w:rPr>
+          <w:color w:val="4EA72E" w:themeColor="accent6"/>
+          <w:lang w:val="es-CO"/>
+        </w:rPr>
+        <w:t>ervicio</w:t>
+      </w:r>
+      <w:r>
+        <w:rPr>
+          <w:color w:val="4EA72E" w:themeColor="accent6"/>
+          <w:lang w:val="es-CO"/>
+        </w:rPr>
+        <w:t xml:space="preserve"> </w:t>
+      </w:r>
+      <w:r>
+        <w:rPr>
+          <w:color w:val="4EA72E" w:themeColor="accent6"/>
+          <w:lang w:val="es-CO"/>
+        </w:rPr>
+        <w:t>disponible</w:t>
+      </w:r>
+      <w:r>
+        <w:rPr>
+          <w:color w:val="4EA72E" w:themeColor="accent6"/>
+          <w:lang w:val="es-CO"/>
+        </w:rPr>
+        <w:t xml:space="preserve"> </w:t>
       </w:r>
     </w:p>
     <w:p>
@@ -958,6 +926,21 @@
           <w:ilvl w:val="1"/>
           <w:numId w:val="1"/>
         </w:numPr>
+        <w:rPr>
+          <w:color w:val="4EA72E" w:themeColor="accent6"/>
+          <w:lang w:val="es-CO"/>
+        </w:rPr>
+      </w:pPr>
+      <w:r>
+        <w:rPr>
+          <w:color w:val="4EA72E" w:themeColor="accent6"/>
+          <w:lang w:val="es-CO"/>
+        </w:rPr>
+        <w:t>Descuentos por estancias prolongadas</w:t>
+      </w:r>
+    </w:p>
+    <w:p>
+      <w:pPr>
         <w:rPr>
           <w:lang w:val="es-CO"/>
         </w:rPr>
@@ -971,14 +954,16 @@
           <w:numId w:val="1"/>
         </w:numPr>
         <w:rPr>
-          <w:lang w:val="es-CO"/>
-        </w:rPr>
-      </w:pPr>
-      <w:r>
-        <w:rPr>
-          <w:lang w:val="es-CO"/>
-        </w:rPr>
-        <w:t>Residencia:</w:t>
+          <w:color w:val="4EA72E" w:themeColor="accent6"/>
+          <w:lang w:val="es-CO"/>
+        </w:rPr>
+      </w:pPr>
+      <w:r>
+        <w:rPr>
+          <w:color w:val="4EA72E" w:themeColor="accent6"/>
+          <w:lang w:val="es-CO"/>
+        </w:rPr>
+        <w:t>Vivienda de uso turístico:</w:t>
       </w:r>
     </w:p>
     <w:p>
@@ -989,141 +974,418 @@
           <w:numId w:val="1"/>
         </w:numPr>
         <w:rPr>
-          <w:lang w:val="es-CO"/>
-        </w:rPr>
-      </w:pPr>
-      <w:r>
-        <w:rPr>
-          <w:lang w:val="es-CO"/>
-        </w:rPr>
-        <w:t>Duración mínima de la estancia (noche, semana, mes)</w:t>
-      </w:r>
-    </w:p>
-    <w:p>
-      <w:pPr>
-        <w:pStyle w:val="ListParagraph"/>
-        <w:numPr>
-          <w:ilvl w:val="1"/>
-          <w:numId w:val="1"/>
-        </w:numPr>
-        <w:rPr>
-          <w:lang w:val="es-CO"/>
-        </w:rPr>
-      </w:pPr>
-      <w:r>
-        <w:rPr>
-          <w:lang w:val="es-CO"/>
-        </w:rPr>
-        <w:t>Servicios adicionales (lavandería, limpieza semanal)</w:t>
-      </w:r>
-    </w:p>
-    <w:p>
-      <w:pPr>
-        <w:pStyle w:val="ListParagraph"/>
-        <w:numPr>
-          <w:ilvl w:val="1"/>
-          <w:numId w:val="1"/>
-        </w:numPr>
-        <w:rPr>
-          <w:lang w:val="es-CO"/>
-        </w:rPr>
-      </w:pPr>
-      <w:r>
-        <w:rPr>
-          <w:lang w:val="es-CO"/>
-        </w:rPr>
-        <w:t>Descuentos por estancias prolongadas</w:t>
-      </w:r>
-    </w:p>
-    <w:p>
-      <w:pPr>
-        <w:rPr>
-          <w:lang w:val="es-CO"/>
-        </w:rPr>
-      </w:pPr>
+          <w:color w:val="4EA72E" w:themeColor="accent6"/>
+          <w:lang w:val="es-CO"/>
+        </w:rPr>
+      </w:pPr>
+      <w:r>
+        <w:rPr>
+          <w:color w:val="4EA72E" w:themeColor="accent6"/>
+          <w:lang w:val="es-CO"/>
+        </w:rPr>
+        <w:t>Tipo de propiedad (apartamento, casa adosada)</w:t>
+      </w:r>
+    </w:p>
+    <w:p>
+      <w:pPr>
+        <w:rPr>
+          <w:lang w:val="es-CO"/>
+        </w:rPr>
+      </w:pPr>
+      <w:r>
+        <w:rPr>
+          <w:lang w:val="es-CO"/>
+        </w:rPr>
+        <w:t>_____________________________________</w:t>
+      </w:r>
+    </w:p>
+    <w:p>
+      <w:pPr>
+        <w:rPr>
+          <w:b/>
+          <w:bCs/>
+          <w:color w:val="4EA72E" w:themeColor="accent6"/>
+          <w:lang w:val="es-CO"/>
+        </w:rPr>
+      </w:pPr>
+      <w:r>
+        <w:rPr>
+          <w:b/>
+          <w:bCs/>
+          <w:color w:val="4EA72E" w:themeColor="accent6"/>
+          <w:lang w:val="es-CO"/>
+        </w:rPr>
+        <w:t>Intermediario turístico</w:t>
+      </w:r>
+      <w:r>
+        <w:rPr>
+          <w:b/>
+          <w:bCs/>
+          <w:color w:val="4EA72E" w:themeColor="accent6"/>
+          <w:lang w:val="es-CO"/>
+        </w:rPr>
+        <w:t>:</w:t>
+      </w:r>
     </w:p>
     <w:p>
       <w:pPr>
         <w:pStyle w:val="ListParagraph"/>
         <w:numPr>
           <w:ilvl w:val="0"/>
-          <w:numId w:val="1"/>
-        </w:numPr>
-        <w:rPr>
-          <w:lang w:val="es-CO"/>
-        </w:rPr>
-      </w:pPr>
-      <w:r>
-        <w:rPr>
-          <w:lang w:val="es-CO"/>
-        </w:rPr>
-        <w:t>Vivienda de uso turístico:</w:t>
-      </w:r>
-    </w:p>
-    <w:p>
-      <w:pPr>
-        <w:pStyle w:val="ListParagraph"/>
-        <w:numPr>
-          <w:ilvl w:val="1"/>
-          <w:numId w:val="1"/>
-        </w:numPr>
-        <w:rPr>
-          <w:lang w:val="es-CO"/>
-        </w:rPr>
-      </w:pPr>
-      <w:r>
-        <w:rPr>
+          <w:numId w:val="14"/>
+        </w:numPr>
+        <w:rPr>
+          <w:color w:val="4EA72E" w:themeColor="accent6"/>
+          <w:lang w:val="es-CO"/>
+        </w:rPr>
+      </w:pPr>
+      <w:r>
+        <w:rPr>
+          <w:color w:val="4EA72E" w:themeColor="accent6"/>
+          <w:lang w:val="es-CO"/>
+        </w:rPr>
+        <w:t>Nombre</w:t>
+      </w:r>
+    </w:p>
+    <w:p>
+      <w:pPr>
+        <w:pStyle w:val="ListParagraph"/>
+        <w:numPr>
+          <w:ilvl w:val="0"/>
+          <w:numId w:val="14"/>
+        </w:numPr>
+        <w:rPr>
+          <w:color w:val="4EA72E" w:themeColor="accent6"/>
+          <w:lang w:val="es-CO"/>
+        </w:rPr>
+      </w:pPr>
+      <w:r>
+        <w:rPr>
+          <w:color w:val="4EA72E" w:themeColor="accent6"/>
+          <w:lang w:val="es-CO"/>
+        </w:rPr>
+        <w:t>Dirección</w:t>
+      </w:r>
+    </w:p>
+    <w:p>
+      <w:pPr>
+        <w:pStyle w:val="ListParagraph"/>
+        <w:numPr>
+          <w:ilvl w:val="0"/>
+          <w:numId w:val="14"/>
+        </w:numPr>
+        <w:rPr>
+          <w:color w:val="4EA72E" w:themeColor="accent6"/>
+          <w:lang w:val="es-CO"/>
+        </w:rPr>
+      </w:pPr>
+      <w:r>
+        <w:rPr>
+          <w:color w:val="4EA72E" w:themeColor="accent6"/>
+          <w:lang w:val="es-CO"/>
+        </w:rPr>
+        <w:t>Contacto</w:t>
+      </w:r>
+    </w:p>
+    <w:p>
+      <w:pPr>
+        <w:pStyle w:val="ListParagraph"/>
+        <w:numPr>
+          <w:ilvl w:val="0"/>
+          <w:numId w:val="14"/>
+        </w:numPr>
+        <w:rPr>
+          <w:color w:val="4EA72E" w:themeColor="accent6"/>
+          <w:lang w:val="es-CO"/>
+        </w:rPr>
+      </w:pPr>
+      <w:r>
+        <w:rPr>
+          <w:color w:val="4EA72E" w:themeColor="accent6"/>
+          <w:lang w:val="es-CO"/>
+        </w:rPr>
+        <w:t>Sitio web</w:t>
+      </w:r>
+    </w:p>
+    <w:p>
+      <w:pPr>
+        <w:ind w:left="360"/>
+        <w:rPr>
+          <w:b/>
+          <w:bCs/>
+          <w:lang w:val="es-CO"/>
+        </w:rPr>
+      </w:pPr>
+    </w:p>
+    <w:p>
+      <w:pPr>
+        <w:pStyle w:val="ListParagraph"/>
+        <w:numPr>
+          <w:ilvl w:val="0"/>
+          <w:numId w:val="15"/>
+        </w:numPr>
+        <w:rPr>
+          <w:b/>
+          <w:bCs/>
+          <w:color w:val="4EA72E" w:themeColor="accent6"/>
+          <w:lang w:val="es-CO"/>
+        </w:rPr>
+      </w:pPr>
+      <w:r>
+        <w:rPr>
+          <w:b/>
+          <w:bCs/>
+          <w:color w:val="4EA72E" w:themeColor="accent6"/>
           <w:lang w:val="es-CO"/>
         </w:rPr>
         <w:lastRenderedPageBreak/>
-        <w:t>Tipo de propiedad (apartamento, casa adosada)</w:t>
-      </w:r>
-    </w:p>
-    <w:p>
-      <w:pPr>
-        <w:pStyle w:val="ListParagraph"/>
-        <w:numPr>
-          <w:ilvl w:val="1"/>
-          <w:numId w:val="1"/>
-        </w:numPr>
-        <w:rPr>
-          <w:lang w:val="es-CO"/>
-        </w:rPr>
-      </w:pPr>
-      <w:r>
-        <w:rPr>
-          <w:lang w:val="es-CO"/>
-        </w:rPr>
-        <w:t>Equipamiento de la cocina (utensilios, electrodomésticos)</w:t>
-      </w:r>
-    </w:p>
-    <w:p>
-      <w:pPr>
-        <w:pStyle w:val="ListParagraph"/>
-        <w:numPr>
-          <w:ilvl w:val="1"/>
-          <w:numId w:val="1"/>
-        </w:numPr>
-      </w:pPr>
-      <w:r>
-        <w:t xml:space="preserve">Normas de </w:t>
-      </w:r>
-      <w:proofErr w:type="spellStart"/>
-      <w:r>
-        <w:t>convivencia</w:t>
-      </w:r>
-      <w:proofErr w:type="spellEnd"/>
-      <w:r>
-        <w:t xml:space="preserve"> y </w:t>
-      </w:r>
-      <w:proofErr w:type="spellStart"/>
-      <w:r>
-        <w:t>restricciones</w:t>
-      </w:r>
-      <w:proofErr w:type="spellEnd"/>
-    </w:p>
-    <w:p>
-      <w:r>
+        <w:t>Agencia de viajes</w:t>
+      </w:r>
+    </w:p>
+    <w:p>
+      <w:pPr>
+        <w:pStyle w:val="ListParagraph"/>
+        <w:numPr>
+          <w:ilvl w:val="1"/>
+          <w:numId w:val="15"/>
+        </w:numPr>
+        <w:rPr>
+          <w:color w:val="4EA72E" w:themeColor="accent6"/>
+          <w:lang w:val="es-CO"/>
+        </w:rPr>
+      </w:pPr>
+      <w:r>
+        <w:rPr>
+          <w:color w:val="4EA72E" w:themeColor="accent6"/>
+          <w:lang w:val="es-CO"/>
+        </w:rPr>
+        <w:t>Licencia</w:t>
+      </w:r>
+    </w:p>
+    <w:p>
+      <w:pPr>
+        <w:pStyle w:val="ListParagraph"/>
+        <w:numPr>
+          <w:ilvl w:val="1"/>
+          <w:numId w:val="15"/>
+        </w:numPr>
+        <w:rPr>
+          <w:color w:val="4EA72E" w:themeColor="accent6"/>
+          <w:lang w:val="es-CO"/>
+        </w:rPr>
+      </w:pPr>
+      <w:r>
+        <w:rPr>
+          <w:color w:val="4EA72E" w:themeColor="accent6"/>
+          <w:lang w:val="es-CO"/>
+        </w:rPr>
+        <w:t>Destinos</w:t>
+      </w:r>
+    </w:p>
+    <w:p>
+      <w:pPr>
+        <w:pStyle w:val="ListParagraph"/>
+        <w:numPr>
+          <w:ilvl w:val="0"/>
+          <w:numId w:val="15"/>
+        </w:numPr>
+        <w:rPr>
+          <w:b/>
+          <w:bCs/>
+          <w:color w:val="4EA72E" w:themeColor="accent6"/>
+          <w:lang w:val="es-CO"/>
+        </w:rPr>
+      </w:pPr>
+      <w:r>
+        <w:rPr>
+          <w:b/>
+          <w:bCs/>
+          <w:color w:val="4EA72E" w:themeColor="accent6"/>
+          <w:lang w:val="es-CO"/>
+        </w:rPr>
+        <w:t>Agencia de viajes online</w:t>
+      </w:r>
+    </w:p>
+    <w:p>
+      <w:pPr>
+        <w:pStyle w:val="ListParagraph"/>
+        <w:numPr>
+          <w:ilvl w:val="1"/>
+          <w:numId w:val="15"/>
+        </w:numPr>
+        <w:rPr>
+          <w:color w:val="4EA72E" w:themeColor="accent6"/>
+          <w:lang w:val="es-CO"/>
+        </w:rPr>
+      </w:pPr>
+      <w:r>
+        <w:rPr>
+          <w:color w:val="4EA72E" w:themeColor="accent6"/>
+          <w:lang w:val="es-CO"/>
+        </w:rPr>
+        <w:t>Asistencia en línea</w:t>
+      </w:r>
+    </w:p>
+    <w:p>
+      <w:pPr>
+        <w:pStyle w:val="ListParagraph"/>
+        <w:numPr>
+          <w:ilvl w:val="1"/>
+          <w:numId w:val="15"/>
+        </w:numPr>
+        <w:rPr>
+          <w:color w:val="4EA72E" w:themeColor="accent6"/>
+          <w:lang w:val="es-CO"/>
+        </w:rPr>
+      </w:pPr>
+      <w:r>
+        <w:rPr>
+          <w:color w:val="4EA72E" w:themeColor="accent6"/>
+          <w:lang w:val="es-CO"/>
+        </w:rPr>
+        <w:t>Métodos de pago aceptados</w:t>
+      </w:r>
+    </w:p>
+    <w:p>
+      <w:pPr>
+        <w:pStyle w:val="ListParagraph"/>
+        <w:numPr>
+          <w:ilvl w:val="0"/>
+          <w:numId w:val="15"/>
+        </w:numPr>
+        <w:rPr>
+          <w:b/>
+          <w:bCs/>
+          <w:color w:val="4EA72E" w:themeColor="accent6"/>
+          <w:lang w:val="es-CO"/>
+        </w:rPr>
+      </w:pPr>
+      <w:r>
+        <w:rPr>
+          <w:b/>
+          <w:bCs/>
+          <w:color w:val="4EA72E" w:themeColor="accent6"/>
+          <w:lang w:val="es-CO"/>
+        </w:rPr>
+        <w:t>Operador receptivo</w:t>
+      </w:r>
+    </w:p>
+    <w:p>
+      <w:pPr>
+        <w:pStyle w:val="ListParagraph"/>
+        <w:numPr>
+          <w:ilvl w:val="1"/>
+          <w:numId w:val="15"/>
+        </w:numPr>
+        <w:rPr>
+          <w:color w:val="4EA72E" w:themeColor="accent6"/>
+          <w:lang w:val="es-CO"/>
+        </w:rPr>
+      </w:pPr>
+      <w:r>
+        <w:rPr>
+          <w:color w:val="4EA72E" w:themeColor="accent6"/>
+          <w:lang w:val="es-CO"/>
+        </w:rPr>
+        <w:t>Idiomas ofrecidos</w:t>
+      </w:r>
+    </w:p>
+    <w:p>
+      <w:pPr>
+        <w:pStyle w:val="ListParagraph"/>
+        <w:numPr>
+          <w:ilvl w:val="1"/>
+          <w:numId w:val="15"/>
+        </w:numPr>
+        <w:rPr>
+          <w:color w:val="4EA72E" w:themeColor="accent6"/>
+          <w:lang w:val="es-CO"/>
+        </w:rPr>
+      </w:pPr>
+      <w:r>
+        <w:rPr>
+          <w:color w:val="4EA72E" w:themeColor="accent6"/>
+          <w:lang w:val="es-CO"/>
+        </w:rPr>
+        <w:t>Servicios locales</w:t>
+      </w:r>
+    </w:p>
+    <w:p>
+      <w:pPr>
+        <w:pStyle w:val="ListParagraph"/>
+        <w:numPr>
+          <w:ilvl w:val="0"/>
+          <w:numId w:val="15"/>
+        </w:numPr>
+        <w:rPr>
+          <w:b/>
+          <w:bCs/>
+          <w:color w:val="4EA72E" w:themeColor="accent6"/>
+          <w:lang w:val="es-CO"/>
+        </w:rPr>
+      </w:pPr>
+      <w:r>
+        <w:rPr>
+          <w:b/>
+          <w:bCs/>
+          <w:color w:val="4EA72E" w:themeColor="accent6"/>
+          <w:lang w:val="es-CO"/>
+        </w:rPr>
+        <w:t>Turoperador</w:t>
+      </w:r>
+    </w:p>
+    <w:p>
+      <w:pPr>
+        <w:pStyle w:val="ListParagraph"/>
+        <w:numPr>
+          <w:ilvl w:val="1"/>
+          <w:numId w:val="15"/>
+        </w:numPr>
+        <w:rPr>
+          <w:color w:val="4EA72E" w:themeColor="accent6"/>
+          <w:lang w:val="es-CO"/>
+        </w:rPr>
+      </w:pPr>
+      <w:r>
+        <w:rPr>
+          <w:color w:val="4EA72E" w:themeColor="accent6"/>
+          <w:lang w:val="es-CO"/>
+        </w:rPr>
+        <w:t>Paquetes turísticos ofrecidos</w:t>
+      </w:r>
+    </w:p>
+    <w:p>
+      <w:pPr>
+        <w:pStyle w:val="ListParagraph"/>
+        <w:numPr>
+          <w:ilvl w:val="1"/>
+          <w:numId w:val="15"/>
+        </w:numPr>
+        <w:rPr>
+          <w:b/>
+          <w:bCs/>
+          <w:color w:val="4EA72E" w:themeColor="accent6"/>
+          <w:lang w:val="es-CO"/>
+        </w:rPr>
+      </w:pPr>
+      <w:r>
+        <w:rPr>
+          <w:color w:val="4EA72E" w:themeColor="accent6"/>
+          <w:lang w:val="es-CO"/>
+        </w:rPr>
+        <w:t>Experiencias exclusivas</w:t>
+      </w:r>
+    </w:p>
+    <w:p>
+      <w:pPr>
+        <w:rPr>
+          <w:lang w:val="es-CO"/>
+        </w:rPr>
+      </w:pPr>
+      <w:r>
+        <w:rPr>
+          <w:lang w:val="es-CO"/>
+        </w:rPr>
         <w:t>_____________________________________</w:t>
       </w:r>
     </w:p>
@@ -1133,6 +1395,75 @@
           <w:lang w:val="es-CO"/>
         </w:rPr>
       </w:pPr>
+    </w:p>
+    <w:p>
+      <w:pPr>
+        <w:rPr>
+          <w:lang w:val="es-CO"/>
+        </w:rPr>
+      </w:pPr>
+    </w:p>
+    <w:p>
+      <w:pPr>
+        <w:rPr>
+          <w:lang w:val="es-CO"/>
+        </w:rPr>
+      </w:pPr>
+    </w:p>
+    <w:p>
+      <w:pPr>
+        <w:rPr>
+          <w:lang w:val="es-CO"/>
+        </w:rPr>
+      </w:pPr>
+    </w:p>
+    <w:p>
+      <w:pPr>
+        <w:rPr>
+          <w:lang w:val="es-CO"/>
+        </w:rPr>
+      </w:pPr>
+    </w:p>
+    <w:p>
+      <w:pPr>
+        <w:rPr>
+          <w:lang w:val="es-CO"/>
+        </w:rPr>
+      </w:pPr>
+      <w:r>
+        <w:rPr>
+          <w:lang w:val="es-CO"/>
+        </w:rPr>
+        <w:br w:type="page"/>
+      </w:r>
+    </w:p>
+    <w:p>
+      <w:pPr>
+        <w:rPr>
+          <w:lang w:val="es-CO"/>
+        </w:rPr>
+      </w:pPr>
+      <w:r>
+        <w:rPr>
+          <w:lang w:val="es-CO"/>
+        </w:rPr>
+        <w:lastRenderedPageBreak/>
+        <w:t>_____________________________________</w:t>
+      </w:r>
+    </w:p>
+    <w:p>
+      <w:pPr>
+        <w:rPr>
+          <w:lang w:val="es-CO"/>
+        </w:rPr>
+      </w:pPr>
+    </w:p>
+    <w:p>
+      <w:pPr>
+        <w:rPr>
+          <w:lang w:val="es-CO"/>
+        </w:rPr>
+      </w:pPr>
       <w:r>
         <w:rPr>
           <w:lang w:val="es-CO"/>
@@ -1163,19 +1494,6 @@
         <w:rPr>
           <w:lang w:val="es-CO"/>
         </w:rPr>
-        <w:t>Descripción</w:t>
-      </w:r>
-    </w:p>
-    <w:p>
-      <w:pPr>
-        <w:rPr>
-          <w:lang w:val="es-CO"/>
-        </w:rPr>
-      </w:pPr>
-      <w:r>
-        <w:rPr>
-          <w:lang w:val="es-CO"/>
-        </w:rPr>
         <w:t>Dirección</w:t>
       </w:r>
     </w:p>
@@ -1189,33 +1507,7 @@
         <w:rPr>
           <w:lang w:val="es-CO"/>
         </w:rPr>
-        <w:t>Tipo de cocina (mediterránea, internacional, local, etc.)</w:t>
-      </w:r>
-    </w:p>
-    <w:p>
-      <w:pPr>
-        <w:rPr>
-          <w:lang w:val="es-CO"/>
-        </w:rPr>
-      </w:pPr>
-      <w:r>
-        <w:rPr>
-          <w:lang w:val="es-CO"/>
-        </w:rPr>
         <w:t>Valoración (puntuación de los usuarios)</w:t>
-      </w:r>
-    </w:p>
-    <w:p>
-      <w:pPr>
-        <w:rPr>
-          <w:lang w:val="es-CO"/>
-        </w:rPr>
-      </w:pPr>
-      <w:r>
-        <w:rPr>
-          <w:lang w:val="es-CO"/>
-        </w:rPr>
-        <w:t>Precio promedio por comida</w:t>
       </w:r>
     </w:p>
     <w:p>
@@ -1247,11 +1539,13 @@
           <w:numId w:val="3"/>
         </w:numPr>
         <w:rPr>
-          <w:lang w:val="es-CO"/>
-        </w:rPr>
-      </w:pPr>
-      <w:r>
-        <w:rPr>
+          <w:color w:val="4EA72E" w:themeColor="accent6"/>
+          <w:lang w:val="es-CO"/>
+        </w:rPr>
+      </w:pPr>
+      <w:r>
+        <w:rPr>
+          <w:color w:val="4EA72E" w:themeColor="accent6"/>
           <w:lang w:val="es-CO"/>
         </w:rPr>
         <w:t>Bar:</w:t>
@@ -1265,11 +1559,13 @@
           <w:numId w:val="3"/>
         </w:numPr>
         <w:rPr>
-          <w:lang w:val="es-CO"/>
-        </w:rPr>
-      </w:pPr>
-      <w:r>
-        <w:rPr>
+          <w:color w:val="4EA72E" w:themeColor="accent6"/>
+          <w:lang w:val="es-CO"/>
+        </w:rPr>
+      </w:pPr>
+      <w:r>
+        <w:rPr>
+          <w:color w:val="4EA72E" w:themeColor="accent6"/>
           <w:lang w:val="es-CO"/>
         </w:rPr>
         <w:t>Tipos de bebidas servidas (bebidas alcohólicas, cócteles, cervezas)</w:t>
@@ -1283,11 +1579,13 @@
           <w:numId w:val="3"/>
         </w:numPr>
         <w:rPr>
-          <w:lang w:val="es-CO"/>
-        </w:rPr>
-      </w:pPr>
-      <w:r>
-        <w:rPr>
+          <w:color w:val="4EA72E" w:themeColor="accent6"/>
+          <w:lang w:val="es-CO"/>
+        </w:rPr>
+      </w:pPr>
+      <w:r>
+        <w:rPr>
+          <w:color w:val="4EA72E" w:themeColor="accent6"/>
           <w:lang w:val="es-CO"/>
         </w:rPr>
         <w:t>Ambiente (música en vivo, pantalla grande para eventos deportivos)</w:t>
@@ -1301,11 +1599,13 @@
           <w:numId w:val="3"/>
         </w:numPr>
         <w:rPr>
-          <w:lang w:val="es-CO"/>
-        </w:rPr>
-      </w:pPr>
-      <w:r>
-        <w:rPr>
+          <w:color w:val="4EA72E" w:themeColor="accent6"/>
+          <w:lang w:val="es-CO"/>
+        </w:rPr>
+      </w:pPr>
+      <w:r>
+        <w:rPr>
+          <w:color w:val="4EA72E" w:themeColor="accent6"/>
           <w:lang w:val="es-CO"/>
         </w:rPr>
         <w:t>Especialidades de aperitivos o tapas</w:t>
@@ -1564,7 +1864,6 @@
         <w:rPr>
           <w:lang w:val="es-CO"/>
         </w:rPr>
-        <w:lastRenderedPageBreak/>
         <w:t>Tiempo estimado de espera</w:t>
       </w:r>
     </w:p>
@@ -1622,6 +1921,7 @@
         <w:rPr>
           <w:lang w:val="es-CO"/>
         </w:rPr>
+        <w:lastRenderedPageBreak/>
         <w:t>Cervecería:</w:t>
       </w:r>
     </w:p>
@@ -2068,7 +2368,6 @@
         <w:rPr>
           <w:lang w:val="es-CO"/>
         </w:rPr>
-        <w:lastRenderedPageBreak/>
         <w:t>Opciones de conos, tarrinas, cucuruchos</w:t>
       </w:r>
     </w:p>
@@ -2180,6 +2479,7 @@
         <w:rPr>
           <w:lang w:val="es-CO"/>
         </w:rPr>
+        <w:lastRenderedPageBreak/>
         <w:t>Helados y granizados disponibles</w:t>
       </w:r>
     </w:p>
@@ -2636,7 +2936,6 @@
         <w:rPr>
           <w:lang w:val="es-CO"/>
         </w:rPr>
-        <w:lastRenderedPageBreak/>
         <w:t>Tipos de bebidas (vino, vermut, cerveza)</w:t>
       </w:r>
     </w:p>
@@ -2749,8 +3048,120 @@
 </file>
 
 <file path=word/numbering.xml><?xml version="1.0" encoding="utf-8"?>
-<w:numbering xmlns:wpc="http://schemas.microsoft.com/office/word/2010/wordprocessingCanvas" xmlns:cx="http://schemas.microsoft.com/office/drawing/2014/chartex" xmlns:cx1="http://schemas.microsoft.com/office/drawing/2015/9/8/chartex" xmlns:cx2="http://schemas.microsoft.com/office/drawing/2015/10/21/chartex" xmlns:cx3="http://schemas.microsoft.com/office/drawing/2016/5/9/chartex" xmlns:cx4="http://schemas.microsoft.com/office/drawing/2016/5/10/chartex" xmlns:cx5="http://schemas.microsoft.com/office/drawing/2016/5/11/chartex" xmlns:cx6="http://schemas.microsoft.com/office/drawing/2016/5/12/chartex" xmlns:cx7="http://schemas.microsoft.com/office/drawing/2016/5/13/chartex" xmlns:cx8="http://schemas.microsoft.com/office/drawing/2016/5/14/chartex" xmlns:mc="http://schemas.openxmlformats.org/markup-compatibility/2006" xmlns:aink="http://schemas.microsoft.com/office/drawing/2016/ink" xmlns:am3d="http://schemas.microsoft.com/office/drawing/2017/model3d" xmlns:o="urn:schemas-microsoft-com:office:office" xmlns:oel="http://schemas.microsoft.com/office/2019/extlst" xmlns:r="http://schemas.openxmlformats.org/officeDocument/2006/relationships" xmlns:m="http://schemas.openxmlformats.org/officeDocument/2006/math" xmlns:v="urn:schemas-microsoft-com:vml" xmlns:wp14="http://schemas.microsoft.com/office/word/2010/wordprocessingDrawing" xmlns:wp="http://schemas.openxmlformats.org/drawingml/2006/wordprocessingDrawing" xmlns:w10="urn:schemas-microsoft-com:office:word" xmlns:w="http://schemas.openxmlformats.org/wordprocessingml/2006/main" xmlns:w14="http://schemas.microsoft.com/office/word/2010/wordml" xmlns:w15="http://schemas.microsoft.com/office/word/2012/wordml" xmlns:w16cex="http://schemas.microsoft.com/office/word/2018/wordml/cex" xmlns:w16cid="http://schemas.microsoft.com/office/word/2016/wordml/cid" xmlns:w16="http://schemas.microsoft.com/office/word/2018/wordml" xmlns:w16sdtdh="http://schemas.microsoft.com/office/word/2020/wordml/sdtdatahash" xmlns:w16se="http://schemas.microsoft.com/office/word/2015/wordml/symex" xmlns:wpg="http://schemas.microsoft.com/office/word/2010/wordprocessingGroup" xmlns:wpi="http://schemas.microsoft.com/office/word/2010/wordprocessingInk" xmlns:wne="http://schemas.microsoft.com/office/word/2006/wordml" xmlns:wps="http://schemas.microsoft.com/office/word/2010/wordprocessingShape" mc:Ignorable="w14 w15 w16se w16cid w16 w16cex w16sdtdh wp14">
+<w:numbering xmlns:wpc="http://schemas.microsoft.com/office/word/2010/wordprocessingCanvas" xmlns:cx="http://schemas.microsoft.com/office/drawing/2014/chartex" xmlns:cx1="http://schemas.microsoft.com/office/drawing/2015/9/8/chartex" xmlns:cx2="http://schemas.microsoft.com/office/drawing/2015/10/21/chartex" xmlns:cx3="http://schemas.microsoft.com/office/drawing/2016/5/9/chartex" xmlns:cx4="http://schemas.microsoft.com/office/drawing/2016/5/10/chartex" xmlns:cx5="http://schemas.microsoft.com/office/drawing/2016/5/11/chartex" xmlns:cx6="http://schemas.microsoft.com/office/drawing/2016/5/12/chartex" xmlns:cx7="http://schemas.microsoft.com/office/drawing/2016/5/13/chartex" xmlns:cx8="http://schemas.microsoft.com/office/drawing/2016/5/14/chartex" xmlns:mc="http://schemas.openxmlformats.org/markup-compatibility/2006" xmlns:aink="http://schemas.microsoft.com/office/drawing/2016/ink" xmlns:am3d="http://schemas.microsoft.com/office/drawing/2017/model3d" xmlns:o="urn:schemas-microsoft-com:office:office" xmlns:oel="http://schemas.microsoft.com/office/2019/extlst" xmlns:r="http://schemas.openxmlformats.org/officeDocument/2006/relationships" xmlns:m="http://schemas.openxmlformats.org/officeDocument/2006/math" xmlns:v="urn:schemas-microsoft-com:vml" xmlns:wp14="http://schemas.microsoft.com/office/word/2010/wordprocessingDrawing" xmlns:wp="http://schemas.openxmlformats.org/drawingml/2006/wordprocessingDrawing" xmlns:w10="urn:schemas-microsoft-com:office:word" xmlns:w="http://schemas.openxmlformats.org/wordprocessingml/2006/main" xmlns:w14="http://schemas.microsoft.com/office/word/2010/wordml" xmlns:w15="http://schemas.microsoft.com/office/word/2012/wordml" xmlns:w16cex="http://schemas.microsoft.com/office/word/2018/wordml/cex" xmlns:w16cid="http://schemas.microsoft.com/office/word/2016/wordml/cid" xmlns:w16="http://schemas.microsoft.com/office/word/2018/wordml" xmlns:w16du="http://schemas.microsoft.com/office/word/2023/wordml/word16du" xmlns:w16sdtdh="http://schemas.microsoft.com/office/word/2020/wordml/sdtdatahash" xmlns:w16se="http://schemas.microsoft.com/office/word/2015/wordml/symex" xmlns:wpg="http://schemas.microsoft.com/office/word/2010/wordprocessingGroup" xmlns:wpi="http://schemas.microsoft.com/office/word/2010/wordprocessingInk" xmlns:wne="http://schemas.microsoft.com/office/word/2006/wordml" xmlns:wps="http://schemas.microsoft.com/office/word/2010/wordprocessingShape" mc:Ignorable="w14 w15 w16se w16cid w16 w16cex w16sdtdh w16du wp14">
   <w:abstractNum w:abstractNumId="0" w15:restartNumberingAfterBreak="0">
+    <w:nsid w:val="03EF09D3"/>
+    <w:multiLevelType w:val="hybridMultilevel"/>
+    <w:tmpl w:val="F7F28D5A"/>
+    <w:lvl w:ilvl="0" w:tplc="67F463CA">
+      <w:numFmt w:val="bullet"/>
+      <w:lvlText w:val="-"/>
+      <w:lvlJc w:val="left"/>
+      <w:pPr>
+        <w:ind w:left="720" w:hanging="360"/>
+      </w:pPr>
+      <w:rPr>
+        <w:rFonts w:ascii="Aptos" w:eastAsiaTheme="minorHAnsi" w:hAnsi="Aptos" w:cstheme="minorBidi" w:hint="default"/>
+      </w:rPr>
+    </w:lvl>
+    <w:lvl w:ilvl="1" w:tplc="04090003">
+      <w:start w:val="1"/>
+      <w:numFmt w:val="bullet"/>
+      <w:lvlText w:val="o"/>
+      <w:lvlJc w:val="left"/>
+      <w:pPr>
+        <w:ind w:left="1440" w:hanging="360"/>
+      </w:pPr>
+      <w:rPr>
+        <w:rFonts w:ascii="Courier New" w:hAnsi="Courier New" w:cs="Courier New" w:hint="default"/>
+      </w:rPr>
+    </w:lvl>
+    <w:lvl w:ilvl="2" w:tplc="04090005" w:tentative="1">
+      <w:start w:val="1"/>
+      <w:numFmt w:val="bullet"/>
+      <w:lvlText w:val=""/>
+      <w:lvlJc w:val="left"/>
+      <w:pPr>
+        <w:ind w:left="2160" w:hanging="360"/>
+      </w:pPr>
+      <w:rPr>
+        <w:rFonts w:ascii="Wingdings" w:hAnsi="Wingdings" w:hint="default"/>
+      </w:rPr>
+    </w:lvl>
+    <w:lvl w:ilvl="3" w:tplc="04090001" w:tentative="1">
+      <w:start w:val="1"/>
+      <w:numFmt w:val="bullet"/>
+      <w:lvlText w:val=""/>
+      <w:lvlJc w:val="left"/>
+      <w:pPr>
+        <w:ind w:left="2880" w:hanging="360"/>
+      </w:pPr>
+      <w:rPr>
+        <w:rFonts w:ascii="Symbol" w:hAnsi="Symbol" w:hint="default"/>
+      </w:rPr>
+    </w:lvl>
+    <w:lvl w:ilvl="4" w:tplc="04090003" w:tentative="1">
+      <w:start w:val="1"/>
+      <w:numFmt w:val="bullet"/>
+      <w:lvlText w:val="o"/>
+      <w:lvlJc w:val="left"/>
+      <w:pPr>
+        <w:ind w:left="3600" w:hanging="360"/>
+      </w:pPr>
+      <w:rPr>
+        <w:rFonts w:ascii="Courier New" w:hAnsi="Courier New" w:cs="Courier New" w:hint="default"/>
+      </w:rPr>
+    </w:lvl>
+    <w:lvl w:ilvl="5" w:tplc="04090005" w:tentative="1">
+      <w:start w:val="1"/>
+      <w:numFmt w:val="bullet"/>
+      <w:lvlText w:val=""/>
+      <w:lvlJc w:val="left"/>
+      <w:pPr>
+        <w:ind w:left="4320" w:hanging="360"/>
+      </w:pPr>
+      <w:rPr>
+        <w:rFonts w:ascii="Wingdings" w:hAnsi="Wingdings" w:hint="default"/>
+      </w:rPr>
+    </w:lvl>
+    <w:lvl w:ilvl="6" w:tplc="04090001" w:tentative="1">
+      <w:start w:val="1"/>
+      <w:numFmt w:val="bullet"/>
+      <w:lvlText w:val=""/>
+      <w:lvlJc w:val="left"/>
+      <w:pPr>
+        <w:ind w:left="5040" w:hanging="360"/>
+      </w:pPr>
+      <w:rPr>
+        <w:rFonts w:ascii="Symbol" w:hAnsi="Symbol" w:hint="default"/>
+      </w:rPr>
+    </w:lvl>
+    <w:lvl w:ilvl="7" w:tplc="04090003" w:tentative="1">
+      <w:start w:val="1"/>
+      <w:numFmt w:val="bullet"/>
+      <w:lvlText w:val="o"/>
+      <w:lvlJc w:val="left"/>
+      <w:pPr>
+        <w:ind w:left="5760" w:hanging="360"/>
+      </w:pPr>
+      <w:rPr>
+        <w:rFonts w:ascii="Courier New" w:hAnsi="Courier New" w:cs="Courier New" w:hint="default"/>
+      </w:rPr>
+    </w:lvl>
+    <w:lvl w:ilvl="8" w:tplc="04090005" w:tentative="1">
+      <w:start w:val="1"/>
+      <w:numFmt w:val="bullet"/>
+      <w:lvlText w:val=""/>
+      <w:lvlJc w:val="left"/>
+      <w:pPr>
+        <w:ind w:left="6480" w:hanging="360"/>
+      </w:pPr>
+      <w:rPr>
+        <w:rFonts w:ascii="Wingdings" w:hAnsi="Wingdings" w:hint="default"/>
+      </w:rPr>
+    </w:lvl>
+  </w:abstractNum>
+  <w:abstractNum w:abstractNumId="1" w15:restartNumberingAfterBreak="0">
     <w:nsid w:val="0F22432A"/>
     <w:multiLevelType w:val="hybridMultilevel"/>
     <w:tmpl w:val="F1863D6A"/>
@@ -2863,7 +3274,120 @@
       </w:rPr>
     </w:lvl>
   </w:abstractNum>
-  <w:abstractNum w:abstractNumId="1" w15:restartNumberingAfterBreak="0">
+  <w:abstractNum w:abstractNumId="2" w15:restartNumberingAfterBreak="0">
+    <w:nsid w:val="2187714E"/>
+    <w:multiLevelType w:val="hybridMultilevel"/>
+    <w:tmpl w:val="FEF82350"/>
+    <w:lvl w:ilvl="0" w:tplc="04090003">
+      <w:start w:val="1"/>
+      <w:numFmt w:val="bullet"/>
+      <w:lvlText w:val="o"/>
+      <w:lvlJc w:val="left"/>
+      <w:pPr>
+        <w:ind w:left="720" w:hanging="360"/>
+      </w:pPr>
+      <w:rPr>
+        <w:rFonts w:ascii="Courier New" w:hAnsi="Courier New" w:cs="Courier New" w:hint="default"/>
+      </w:rPr>
+    </w:lvl>
+    <w:lvl w:ilvl="1" w:tplc="04090003" w:tentative="1">
+      <w:start w:val="1"/>
+      <w:numFmt w:val="bullet"/>
+      <w:lvlText w:val="o"/>
+      <w:lvlJc w:val="left"/>
+      <w:pPr>
+        <w:ind w:left="1440" w:hanging="360"/>
+      </w:pPr>
+      <w:rPr>
+        <w:rFonts w:ascii="Courier New" w:hAnsi="Courier New" w:cs="Courier New" w:hint="default"/>
+      </w:rPr>
+    </w:lvl>
+    <w:lvl w:ilvl="2" w:tplc="04090005" w:tentative="1">
+      <w:start w:val="1"/>
+      <w:numFmt w:val="bullet"/>
+      <w:lvlText w:val=""/>
+      <w:lvlJc w:val="left"/>
+      <w:pPr>
+        <w:ind w:left="2160" w:hanging="360"/>
+      </w:pPr>
+      <w:rPr>
+        <w:rFonts w:ascii="Wingdings" w:hAnsi="Wingdings" w:hint="default"/>
+      </w:rPr>
+    </w:lvl>
+    <w:lvl w:ilvl="3" w:tplc="04090001" w:tentative="1">
+      <w:start w:val="1"/>
+      <w:numFmt w:val="bullet"/>
+      <w:lvlText w:val=""/>
+      <w:lvlJc w:val="left"/>
+      <w:pPr>
+        <w:ind w:left="2880" w:hanging="360"/>
+      </w:pPr>
+      <w:rPr>
+        <w:rFonts w:ascii="Symbol" w:hAnsi="Symbol" w:hint="default"/>
+      </w:rPr>
+    </w:lvl>
+    <w:lvl w:ilvl="4" w:tplc="04090003" w:tentative="1">
+      <w:start w:val="1"/>
+      <w:numFmt w:val="bullet"/>
+      <w:lvlText w:val="o"/>
+      <w:lvlJc w:val="left"/>
+      <w:pPr>
+        <w:ind w:left="3600" w:hanging="360"/>
+      </w:pPr>
+      <w:rPr>
+        <w:rFonts w:ascii="Courier New" w:hAnsi="Courier New" w:cs="Courier New" w:hint="default"/>
+      </w:rPr>
+    </w:lvl>
+    <w:lvl w:ilvl="5" w:tplc="04090005" w:tentative="1">
+      <w:start w:val="1"/>
+      <w:numFmt w:val="bullet"/>
+      <w:lvlText w:val=""/>
+      <w:lvlJc w:val="left"/>
+      <w:pPr>
+        <w:ind w:left="4320" w:hanging="360"/>
+      </w:pPr>
+      <w:rPr>
+        <w:rFonts w:ascii="Wingdings" w:hAnsi="Wingdings" w:hint="default"/>
+      </w:rPr>
+    </w:lvl>
+    <w:lvl w:ilvl="6" w:tplc="04090001" w:tentative="1">
+      <w:start w:val="1"/>
+      <w:numFmt w:val="bullet"/>
+      <w:lvlText w:val=""/>
+      <w:lvlJc w:val="left"/>
+      <w:pPr>
+        <w:ind w:left="5040" w:hanging="360"/>
+      </w:pPr>
+      <w:rPr>
+        <w:rFonts w:ascii="Symbol" w:hAnsi="Symbol" w:hint="default"/>
+      </w:rPr>
+    </w:lvl>
+    <w:lvl w:ilvl="7" w:tplc="04090003" w:tentative="1">
+      <w:start w:val="1"/>
+      <w:numFmt w:val="bullet"/>
+      <w:lvlText w:val="o"/>
+      <w:lvlJc w:val="left"/>
+      <w:pPr>
+        <w:ind w:left="5760" w:hanging="360"/>
+      </w:pPr>
+      <w:rPr>
+        <w:rFonts w:ascii="Courier New" w:hAnsi="Courier New" w:cs="Courier New" w:hint="default"/>
+      </w:rPr>
+    </w:lvl>
+    <w:lvl w:ilvl="8" w:tplc="04090005" w:tentative="1">
+      <w:start w:val="1"/>
+      <w:numFmt w:val="bullet"/>
+      <w:lvlText w:val=""/>
+      <w:lvlJc w:val="left"/>
+      <w:pPr>
+        <w:ind w:left="6480" w:hanging="360"/>
+      </w:pPr>
+      <w:rPr>
+        <w:rFonts w:ascii="Wingdings" w:hAnsi="Wingdings" w:hint="default"/>
+      </w:rPr>
+    </w:lvl>
+  </w:abstractNum>
+  <w:abstractNum w:abstractNumId="3" w15:restartNumberingAfterBreak="0">
     <w:nsid w:val="22F71F0C"/>
     <w:multiLevelType w:val="hybridMultilevel"/>
     <w:tmpl w:val="9850A444"/>
@@ -2975,7 +3499,7 @@
       </w:rPr>
     </w:lvl>
   </w:abstractNum>
-  <w:abstractNum w:abstractNumId="2" w15:restartNumberingAfterBreak="0">
+  <w:abstractNum w:abstractNumId="4" w15:restartNumberingAfterBreak="0">
     <w:nsid w:val="29E336D0"/>
     <w:multiLevelType w:val="hybridMultilevel"/>
     <w:tmpl w:val="9820A012"/>
@@ -3088,7 +3612,7 @@
       </w:rPr>
     </w:lvl>
   </w:abstractNum>
-  <w:abstractNum w:abstractNumId="3" w15:restartNumberingAfterBreak="0">
+  <w:abstractNum w:abstractNumId="5" w15:restartNumberingAfterBreak="0">
     <w:nsid w:val="2FD41738"/>
     <w:multiLevelType w:val="hybridMultilevel"/>
     <w:tmpl w:val="5F8E2A9A"/>
@@ -3200,7 +3724,7 @@
       </w:rPr>
     </w:lvl>
   </w:abstractNum>
-  <w:abstractNum w:abstractNumId="4" w15:restartNumberingAfterBreak="0">
+  <w:abstractNum w:abstractNumId="6" w15:restartNumberingAfterBreak="0">
     <w:nsid w:val="3A4E748C"/>
     <w:multiLevelType w:val="hybridMultilevel"/>
     <w:tmpl w:val="8ED86A82"/>
@@ -3312,7 +3836,7 @@
       </w:rPr>
     </w:lvl>
   </w:abstractNum>
-  <w:abstractNum w:abstractNumId="5" w15:restartNumberingAfterBreak="0">
+  <w:abstractNum w:abstractNumId="7" w15:restartNumberingAfterBreak="0">
     <w:nsid w:val="3EAD389A"/>
     <w:multiLevelType w:val="hybridMultilevel"/>
     <w:tmpl w:val="A07A0336"/>
@@ -3424,7 +3948,7 @@
       </w:rPr>
     </w:lvl>
   </w:abstractNum>
-  <w:abstractNum w:abstractNumId="6" w15:restartNumberingAfterBreak="0">
+  <w:abstractNum w:abstractNumId="8" w15:restartNumberingAfterBreak="0">
     <w:nsid w:val="49103C56"/>
     <w:multiLevelType w:val="hybridMultilevel"/>
     <w:tmpl w:val="172C6CEC"/>
@@ -3537,7 +4061,7 @@
       </w:rPr>
     </w:lvl>
   </w:abstractNum>
-  <w:abstractNum w:abstractNumId="7" w15:restartNumberingAfterBreak="0">
+  <w:abstractNum w:abstractNumId="9" w15:restartNumberingAfterBreak="0">
     <w:nsid w:val="55927F16"/>
     <w:multiLevelType w:val="hybridMultilevel"/>
     <w:tmpl w:val="0C9070D2"/>
@@ -3650,7 +4174,7 @@
       </w:rPr>
     </w:lvl>
   </w:abstractNum>
-  <w:abstractNum w:abstractNumId="8" w15:restartNumberingAfterBreak="0">
+  <w:abstractNum w:abstractNumId="10" w15:restartNumberingAfterBreak="0">
     <w:nsid w:val="5CA161D6"/>
     <w:multiLevelType w:val="hybridMultilevel"/>
     <w:tmpl w:val="0328766E"/>
@@ -3763,7 +4287,7 @@
       </w:rPr>
     </w:lvl>
   </w:abstractNum>
-  <w:abstractNum w:abstractNumId="9" w15:restartNumberingAfterBreak="0">
+  <w:abstractNum w:abstractNumId="11" w15:restartNumberingAfterBreak="0">
     <w:nsid w:val="6C5C4F19"/>
     <w:multiLevelType w:val="hybridMultilevel"/>
     <w:tmpl w:val="842AB890"/>
@@ -3876,7 +4400,7 @@
       </w:rPr>
     </w:lvl>
   </w:abstractNum>
-  <w:abstractNum w:abstractNumId="10" w15:restartNumberingAfterBreak="0">
+  <w:abstractNum w:abstractNumId="12" w15:restartNumberingAfterBreak="0">
     <w:nsid w:val="7B571C37"/>
     <w:multiLevelType w:val="hybridMultilevel"/>
     <w:tmpl w:val="5B868162"/>
@@ -3989,7 +4513,7 @@
       </w:rPr>
     </w:lvl>
   </w:abstractNum>
-  <w:abstractNum w:abstractNumId="11" w15:restartNumberingAfterBreak="0">
+  <w:abstractNum w:abstractNumId="13" w15:restartNumberingAfterBreak="0">
     <w:nsid w:val="7C1D386D"/>
     <w:multiLevelType w:val="hybridMultilevel"/>
     <w:tmpl w:val="9D78B290"/>
@@ -4101,7 +4625,7 @@
       </w:rPr>
     </w:lvl>
   </w:abstractNum>
-  <w:abstractNum w:abstractNumId="12" w15:restartNumberingAfterBreak="0">
+  <w:abstractNum w:abstractNumId="14" w15:restartNumberingAfterBreak="0">
     <w:nsid w:val="7F9E31E7"/>
     <w:multiLevelType w:val="hybridMultilevel"/>
     <w:tmpl w:val="7B3E71DA"/>
@@ -4214,49 +4738,55 @@
     </w:lvl>
   </w:abstractNum>
   <w:num w:numId="1" w16cid:durableId="1039890895">
+    <w:abstractNumId w:val="8"/>
+  </w:num>
+  <w:num w:numId="2" w16cid:durableId="873272456">
+    <w:abstractNumId w:val="5"/>
+  </w:num>
+  <w:num w:numId="3" w16cid:durableId="1291714628">
+    <w:abstractNumId w:val="10"/>
+  </w:num>
+  <w:num w:numId="4" w16cid:durableId="178590375">
+    <w:abstractNumId w:val="14"/>
+  </w:num>
+  <w:num w:numId="5" w16cid:durableId="186065248">
+    <w:abstractNumId w:val="7"/>
+  </w:num>
+  <w:num w:numId="6" w16cid:durableId="873807354">
+    <w:abstractNumId w:val="11"/>
+  </w:num>
+  <w:num w:numId="7" w16cid:durableId="1711567182">
+    <w:abstractNumId w:val="1"/>
+  </w:num>
+  <w:num w:numId="8" w16cid:durableId="1066757544">
+    <w:abstractNumId w:val="3"/>
+  </w:num>
+  <w:num w:numId="9" w16cid:durableId="1795828229">
+    <w:abstractNumId w:val="4"/>
+  </w:num>
+  <w:num w:numId="10" w16cid:durableId="347947564">
+    <w:abstractNumId w:val="9"/>
+  </w:num>
+  <w:num w:numId="11" w16cid:durableId="273560339">
+    <w:abstractNumId w:val="12"/>
+  </w:num>
+  <w:num w:numId="12" w16cid:durableId="973372271">
+    <w:abstractNumId w:val="13"/>
+  </w:num>
+  <w:num w:numId="13" w16cid:durableId="756248624">
     <w:abstractNumId w:val="6"/>
   </w:num>
-  <w:num w:numId="2" w16cid:durableId="873272456">
-    <w:abstractNumId w:val="3"/>
-  </w:num>
-  <w:num w:numId="3" w16cid:durableId="1291714628">
-    <w:abstractNumId w:val="8"/>
-  </w:num>
-  <w:num w:numId="4" w16cid:durableId="178590375">
-    <w:abstractNumId w:val="12"/>
-  </w:num>
-  <w:num w:numId="5" w16cid:durableId="186065248">
-    <w:abstractNumId w:val="5"/>
-  </w:num>
-  <w:num w:numId="6" w16cid:durableId="873807354">
-    <w:abstractNumId w:val="9"/>
-  </w:num>
-  <w:num w:numId="7" w16cid:durableId="1711567182">
-    <w:abstractNumId w:val="0"/>
-  </w:num>
-  <w:num w:numId="8" w16cid:durableId="1066757544">
-    <w:abstractNumId w:val="1"/>
-  </w:num>
-  <w:num w:numId="9" w16cid:durableId="1795828229">
+  <w:num w:numId="14" w16cid:durableId="532961623">
     <w:abstractNumId w:val="2"/>
   </w:num>
-  <w:num w:numId="10" w16cid:durableId="347947564">
-    <w:abstractNumId w:val="7"/>
-  </w:num>
-  <w:num w:numId="11" w16cid:durableId="273560339">
-    <w:abstractNumId w:val="10"/>
-  </w:num>
-  <w:num w:numId="12" w16cid:durableId="973372271">
-    <w:abstractNumId w:val="11"/>
-  </w:num>
-  <w:num w:numId="13" w16cid:durableId="756248624">
-    <w:abstractNumId w:val="4"/>
+  <w:num w:numId="15" w16cid:durableId="1553273314">
+    <w:abstractNumId w:val="0"/>
   </w:num>
 </w:numbering>
 </file>
 
 <file path=word/styles.xml><?xml version="1.0" encoding="utf-8"?>
-<w:styles xmlns:mc="http://schemas.openxmlformats.org/markup-compatibility/2006" xmlns:r="http://schemas.openxmlformats.org/officeDocument/2006/relationships" xmlns:w="http://schemas.openxmlformats.org/wordprocessingml/2006/main" xmlns:w14="http://schemas.microsoft.com/office/word/2010/wordml" xmlns:w15="http://schemas.microsoft.com/office/word/2012/wordml" xmlns:w16cex="http://schemas.microsoft.com/office/word/2018/wordml/cex" xmlns:w16cid="http://schemas.microsoft.com/office/word/2016/wordml/cid" xmlns:w16="http://schemas.microsoft.com/office/word/2018/wordml" xmlns:w16sdtdh="http://schemas.microsoft.com/office/word/2020/wordml/sdtdatahash" xmlns:w16se="http://schemas.microsoft.com/office/word/2015/wordml/symex" mc:Ignorable="w14 w15 w16se w16cid w16 w16cex w16sdtdh">
+<w:styles xmlns:mc="http://schemas.openxmlformats.org/markup-compatibility/2006" xmlns:r="http://schemas.openxmlformats.org/officeDocument/2006/relationships" xmlns:w="http://schemas.openxmlformats.org/wordprocessingml/2006/main" xmlns:w14="http://schemas.microsoft.com/office/word/2010/wordml" xmlns:w15="http://schemas.microsoft.com/office/word/2012/wordml" xmlns:w16cex="http://schemas.microsoft.com/office/word/2018/wordml/cex" xmlns:w16cid="http://schemas.microsoft.com/office/word/2016/wordml/cid" xmlns:w16="http://schemas.microsoft.com/office/word/2018/wordml" xmlns:w16du="http://schemas.microsoft.com/office/word/2023/wordml/word16du" xmlns:w16sdtdh="http://schemas.microsoft.com/office/word/2020/wordml/sdtdatahash" xmlns:w16se="http://schemas.microsoft.com/office/word/2015/wordml/symex" mc:Ignorable="w14 w15 w16se w16cid w16 w16cex w16sdtdh w16du">
   <w:docDefaults>
     <w:rPrDefault>
       <w:rPr>

</xml_diff>

<commit_message>
pre pull creacion de instancias numero 1
</commit_message>
<xml_diff>
--- a/ontologia turismo clases de oferta.docx
+++ b/ontologia turismo clases de oferta.docx
@@ -888,35 +888,7 @@
           <w:color w:val="4EA72E" w:themeColor="accent6"/>
           <w:lang w:val="es-CO"/>
         </w:rPr>
-        <w:t>S</w:t>
-      </w:r>
-      <w:r>
-        <w:rPr>
-          <w:color w:val="4EA72E" w:themeColor="accent6"/>
-          <w:lang w:val="es-CO"/>
-        </w:rPr>
-        <w:t>ervicio</w:t>
-      </w:r>
-      <w:r>
-        <w:rPr>
-          <w:color w:val="4EA72E" w:themeColor="accent6"/>
-          <w:lang w:val="es-CO"/>
-        </w:rPr>
-        <w:t xml:space="preserve"> </w:t>
-      </w:r>
-      <w:r>
-        <w:rPr>
-          <w:color w:val="4EA72E" w:themeColor="accent6"/>
-          <w:lang w:val="es-CO"/>
-        </w:rPr>
-        <w:t>disponible</w:t>
-      </w:r>
-      <w:r>
-        <w:rPr>
-          <w:color w:val="4EA72E" w:themeColor="accent6"/>
-          <w:lang w:val="es-CO"/>
-        </w:rPr>
-        <w:t xml:space="preserve"> </w:t>
+        <w:t xml:space="preserve">Servicio disponible </w:t>
       </w:r>
     </w:p>
     <w:p>
@@ -1015,107 +987,163 @@
           <w:color w:val="4EA72E" w:themeColor="accent6"/>
           <w:lang w:val="es-CO"/>
         </w:rPr>
-        <w:t>Intermediario turístico</w:t>
-      </w:r>
-      <w:r>
+        <w:t>Intermediario turístico:</w:t>
+      </w:r>
+    </w:p>
+    <w:p>
+      <w:pPr>
+        <w:pStyle w:val="ListParagraph"/>
+        <w:numPr>
+          <w:ilvl w:val="0"/>
+          <w:numId w:val="14"/>
+        </w:numPr>
+        <w:rPr>
+          <w:color w:val="4EA72E" w:themeColor="accent6"/>
+          <w:lang w:val="es-CO"/>
+        </w:rPr>
+      </w:pPr>
+      <w:r>
+        <w:rPr>
+          <w:color w:val="4EA72E" w:themeColor="accent6"/>
+          <w:lang w:val="es-CO"/>
+        </w:rPr>
+        <w:t>Nombre</w:t>
+      </w:r>
+    </w:p>
+    <w:p>
+      <w:pPr>
+        <w:pStyle w:val="ListParagraph"/>
+        <w:numPr>
+          <w:ilvl w:val="0"/>
+          <w:numId w:val="14"/>
+        </w:numPr>
+        <w:rPr>
+          <w:color w:val="4EA72E" w:themeColor="accent6"/>
+          <w:lang w:val="es-CO"/>
+        </w:rPr>
+      </w:pPr>
+      <w:r>
+        <w:rPr>
+          <w:color w:val="4EA72E" w:themeColor="accent6"/>
+          <w:lang w:val="es-CO"/>
+        </w:rPr>
+        <w:t>Dirección</w:t>
+      </w:r>
+    </w:p>
+    <w:p>
+      <w:pPr>
+        <w:pStyle w:val="ListParagraph"/>
+        <w:numPr>
+          <w:ilvl w:val="0"/>
+          <w:numId w:val="14"/>
+        </w:numPr>
+        <w:rPr>
+          <w:color w:val="4EA72E" w:themeColor="accent6"/>
+          <w:lang w:val="es-CO"/>
+        </w:rPr>
+      </w:pPr>
+      <w:r>
+        <w:rPr>
+          <w:color w:val="4EA72E" w:themeColor="accent6"/>
+          <w:lang w:val="es-CO"/>
+        </w:rPr>
+        <w:t>Contacto</w:t>
+      </w:r>
+    </w:p>
+    <w:p>
+      <w:pPr>
+        <w:pStyle w:val="ListParagraph"/>
+        <w:numPr>
+          <w:ilvl w:val="0"/>
+          <w:numId w:val="14"/>
+        </w:numPr>
+        <w:rPr>
+          <w:color w:val="4EA72E" w:themeColor="accent6"/>
+          <w:lang w:val="es-CO"/>
+        </w:rPr>
+      </w:pPr>
+      <w:r>
+        <w:rPr>
+          <w:color w:val="4EA72E" w:themeColor="accent6"/>
+          <w:lang w:val="es-CO"/>
+        </w:rPr>
+        <w:t>Sitio web</w:t>
+      </w:r>
+    </w:p>
+    <w:p>
+      <w:pPr>
+        <w:ind w:left="360"/>
         <w:rPr>
           <w:b/>
           <w:bCs/>
-          <w:color w:val="4EA72E" w:themeColor="accent6"/>
-          <w:lang w:val="es-CO"/>
-        </w:rPr>
-        <w:t>:</w:t>
-      </w:r>
+          <w:lang w:val="es-CO"/>
+        </w:rPr>
+      </w:pPr>
     </w:p>
     <w:p>
       <w:pPr>
         <w:pStyle w:val="ListParagraph"/>
         <w:numPr>
           <w:ilvl w:val="0"/>
-          <w:numId w:val="14"/>
-        </w:numPr>
-        <w:rPr>
-          <w:color w:val="4EA72E" w:themeColor="accent6"/>
-          <w:lang w:val="es-CO"/>
-        </w:rPr>
-      </w:pPr>
-      <w:r>
-        <w:rPr>
-          <w:color w:val="4EA72E" w:themeColor="accent6"/>
-          <w:lang w:val="es-CO"/>
-        </w:rPr>
-        <w:t>Nombre</w:t>
-      </w:r>
-    </w:p>
-    <w:p>
-      <w:pPr>
-        <w:pStyle w:val="ListParagraph"/>
-        <w:numPr>
-          <w:ilvl w:val="0"/>
-          <w:numId w:val="14"/>
-        </w:numPr>
-        <w:rPr>
-          <w:color w:val="4EA72E" w:themeColor="accent6"/>
-          <w:lang w:val="es-CO"/>
-        </w:rPr>
-      </w:pPr>
-      <w:r>
-        <w:rPr>
-          <w:color w:val="4EA72E" w:themeColor="accent6"/>
-          <w:lang w:val="es-CO"/>
-        </w:rPr>
-        <w:t>Dirección</w:t>
-      </w:r>
-    </w:p>
-    <w:p>
-      <w:pPr>
-        <w:pStyle w:val="ListParagraph"/>
-        <w:numPr>
-          <w:ilvl w:val="0"/>
-          <w:numId w:val="14"/>
-        </w:numPr>
-        <w:rPr>
-          <w:color w:val="4EA72E" w:themeColor="accent6"/>
-          <w:lang w:val="es-CO"/>
-        </w:rPr>
-      </w:pPr>
-      <w:r>
-        <w:rPr>
-          <w:color w:val="4EA72E" w:themeColor="accent6"/>
-          <w:lang w:val="es-CO"/>
-        </w:rPr>
-        <w:t>Contacto</w:t>
-      </w:r>
-    </w:p>
-    <w:p>
-      <w:pPr>
-        <w:pStyle w:val="ListParagraph"/>
-        <w:numPr>
-          <w:ilvl w:val="0"/>
-          <w:numId w:val="14"/>
-        </w:numPr>
-        <w:rPr>
-          <w:color w:val="4EA72E" w:themeColor="accent6"/>
-          <w:lang w:val="es-CO"/>
-        </w:rPr>
-      </w:pPr>
-      <w:r>
-        <w:rPr>
-          <w:color w:val="4EA72E" w:themeColor="accent6"/>
-          <w:lang w:val="es-CO"/>
-        </w:rPr>
-        <w:t>Sitio web</w:t>
-      </w:r>
-    </w:p>
-    <w:p>
-      <w:pPr>
-        <w:ind w:left="360"/>
+          <w:numId w:val="15"/>
+        </w:numPr>
         <w:rPr>
           <w:b/>
           <w:bCs/>
-          <w:lang w:val="es-CO"/>
-        </w:rPr>
-      </w:pPr>
+          <w:color w:val="4EA72E" w:themeColor="accent6"/>
+          <w:lang w:val="es-CO"/>
+        </w:rPr>
+      </w:pPr>
+      <w:r>
+        <w:rPr>
+          <w:b/>
+          <w:bCs/>
+          <w:color w:val="4EA72E" w:themeColor="accent6"/>
+          <w:lang w:val="es-CO"/>
+        </w:rPr>
+        <w:lastRenderedPageBreak/>
+        <w:t>Agencia de viajes</w:t>
+      </w:r>
+    </w:p>
+    <w:p>
+      <w:pPr>
+        <w:pStyle w:val="ListParagraph"/>
+        <w:numPr>
+          <w:ilvl w:val="1"/>
+          <w:numId w:val="15"/>
+        </w:numPr>
+        <w:rPr>
+          <w:color w:val="4EA72E" w:themeColor="accent6"/>
+          <w:lang w:val="es-CO"/>
+        </w:rPr>
+      </w:pPr>
+      <w:r>
+        <w:rPr>
+          <w:color w:val="4EA72E" w:themeColor="accent6"/>
+          <w:lang w:val="es-CO"/>
+        </w:rPr>
+        <w:t>Licencia</w:t>
+      </w:r>
+    </w:p>
+    <w:p>
+      <w:pPr>
+        <w:pStyle w:val="ListParagraph"/>
+        <w:numPr>
+          <w:ilvl w:val="1"/>
+          <w:numId w:val="15"/>
+        </w:numPr>
+        <w:rPr>
+          <w:color w:val="4EA72E" w:themeColor="accent6"/>
+          <w:lang w:val="es-CO"/>
+        </w:rPr>
+      </w:pPr>
+      <w:r>
+        <w:rPr>
+          <w:color w:val="4EA72E" w:themeColor="accent6"/>
+          <w:lang w:val="es-CO"/>
+        </w:rPr>
+        <w:t>Destinos</w:t>
+      </w:r>
     </w:p>
     <w:p>
       <w:pPr>
@@ -1138,8 +1166,7 @@
           <w:color w:val="4EA72E" w:themeColor="accent6"/>
           <w:lang w:val="es-CO"/>
         </w:rPr>
-        <w:lastRenderedPageBreak/>
-        <w:t>Agencia de viajes</w:t>
+        <w:t>Agencia de viajes online</w:t>
       </w:r>
     </w:p>
     <w:p>
@@ -1159,7 +1186,7 @@
           <w:color w:val="4EA72E" w:themeColor="accent6"/>
           <w:lang w:val="es-CO"/>
         </w:rPr>
-        <w:t>Licencia</w:t>
+        <w:t>Asistencia en línea</w:t>
       </w:r>
     </w:p>
     <w:p>
@@ -1179,7 +1206,7 @@
           <w:color w:val="4EA72E" w:themeColor="accent6"/>
           <w:lang w:val="es-CO"/>
         </w:rPr>
-        <w:t>Destinos</w:t>
+        <w:t>Métodos de pago aceptados</w:t>
       </w:r>
     </w:p>
     <w:p>
@@ -1203,7 +1230,7 @@
           <w:color w:val="4EA72E" w:themeColor="accent6"/>
           <w:lang w:val="es-CO"/>
         </w:rPr>
-        <w:t>Agencia de viajes online</w:t>
+        <w:t>Operador receptivo</w:t>
       </w:r>
     </w:p>
     <w:p>
@@ -1223,7 +1250,7 @@
           <w:color w:val="4EA72E" w:themeColor="accent6"/>
           <w:lang w:val="es-CO"/>
         </w:rPr>
-        <w:t>Asistencia en línea</w:t>
+        <w:t>Idiomas ofrecidos</w:t>
       </w:r>
     </w:p>
     <w:p>
@@ -1243,7 +1270,7 @@
           <w:color w:val="4EA72E" w:themeColor="accent6"/>
           <w:lang w:val="es-CO"/>
         </w:rPr>
-        <w:t>Métodos de pago aceptados</w:t>
+        <w:t>Servicios locales</w:t>
       </w:r>
     </w:p>
     <w:p>
@@ -1267,7 +1294,7 @@
           <w:color w:val="4EA72E" w:themeColor="accent6"/>
           <w:lang w:val="es-CO"/>
         </w:rPr>
-        <w:t>Operador receptivo</w:t>
+        <w:t>Turoperador</w:t>
       </w:r>
     </w:p>
     <w:p>
@@ -1287,34 +1314,14 @@
           <w:color w:val="4EA72E" w:themeColor="accent6"/>
           <w:lang w:val="es-CO"/>
         </w:rPr>
-        <w:t>Idiomas ofrecidos</w:t>
-      </w:r>
-    </w:p>
-    <w:p>
-      <w:pPr>
-        <w:pStyle w:val="ListParagraph"/>
-        <w:numPr>
-          <w:ilvl w:val="1"/>
-          <w:numId w:val="15"/>
-        </w:numPr>
-        <w:rPr>
-          <w:color w:val="4EA72E" w:themeColor="accent6"/>
-          <w:lang w:val="es-CO"/>
-        </w:rPr>
-      </w:pPr>
-      <w:r>
-        <w:rPr>
-          <w:color w:val="4EA72E" w:themeColor="accent6"/>
-          <w:lang w:val="es-CO"/>
-        </w:rPr>
-        <w:t>Servicios locales</w:t>
-      </w:r>
-    </w:p>
-    <w:p>
-      <w:pPr>
-        <w:pStyle w:val="ListParagraph"/>
-        <w:numPr>
-          <w:ilvl w:val="0"/>
+        <w:t>Paquetes turísticos ofrecidos</w:t>
+      </w:r>
+    </w:p>
+    <w:p>
+      <w:pPr>
+        <w:pStyle w:val="ListParagraph"/>
+        <w:numPr>
+          <w:ilvl w:val="1"/>
           <w:numId w:val="15"/>
         </w:numPr>
         <w:rPr>
@@ -1326,50 +1333,6 @@
       </w:pPr>
       <w:r>
         <w:rPr>
-          <w:b/>
-          <w:bCs/>
-          <w:color w:val="4EA72E" w:themeColor="accent6"/>
-          <w:lang w:val="es-CO"/>
-        </w:rPr>
-        <w:t>Turoperador</w:t>
-      </w:r>
-    </w:p>
-    <w:p>
-      <w:pPr>
-        <w:pStyle w:val="ListParagraph"/>
-        <w:numPr>
-          <w:ilvl w:val="1"/>
-          <w:numId w:val="15"/>
-        </w:numPr>
-        <w:rPr>
-          <w:color w:val="4EA72E" w:themeColor="accent6"/>
-          <w:lang w:val="es-CO"/>
-        </w:rPr>
-      </w:pPr>
-      <w:r>
-        <w:rPr>
-          <w:color w:val="4EA72E" w:themeColor="accent6"/>
-          <w:lang w:val="es-CO"/>
-        </w:rPr>
-        <w:t>Paquetes turísticos ofrecidos</w:t>
-      </w:r>
-    </w:p>
-    <w:p>
-      <w:pPr>
-        <w:pStyle w:val="ListParagraph"/>
-        <w:numPr>
-          <w:ilvl w:val="1"/>
-          <w:numId w:val="15"/>
-        </w:numPr>
-        <w:rPr>
-          <w:b/>
-          <w:bCs/>
-          <w:color w:val="4EA72E" w:themeColor="accent6"/>
-          <w:lang w:val="es-CO"/>
-        </w:rPr>
-      </w:pPr>
-      <w:r>
-        <w:rPr>
           <w:color w:val="4EA72E" w:themeColor="accent6"/>
           <w:lang w:val="es-CO"/>
         </w:rPr>
@@ -1593,26 +1556,6 @@
     </w:p>
     <w:p>
       <w:pPr>
-        <w:pStyle w:val="ListParagraph"/>
-        <w:numPr>
-          <w:ilvl w:val="1"/>
-          <w:numId w:val="3"/>
-        </w:numPr>
-        <w:rPr>
-          <w:color w:val="4EA72E" w:themeColor="accent6"/>
-          <w:lang w:val="es-CO"/>
-        </w:rPr>
-      </w:pPr>
-      <w:r>
-        <w:rPr>
-          <w:color w:val="4EA72E" w:themeColor="accent6"/>
-          <w:lang w:val="es-CO"/>
-        </w:rPr>
-        <w:t>Especialidades de aperitivos o tapas</w:t>
-      </w:r>
-    </w:p>
-    <w:p>
-      <w:pPr>
         <w:rPr>
           <w:lang w:val="es-CO"/>
         </w:rPr>
@@ -1626,11 +1569,13 @@
           <w:numId w:val="3"/>
         </w:numPr>
         <w:rPr>
-          <w:lang w:val="es-CO"/>
-        </w:rPr>
-      </w:pPr>
-      <w:r>
-        <w:rPr>
+          <w:color w:val="4EA72E" w:themeColor="accent6"/>
+          <w:lang w:val="es-CO"/>
+        </w:rPr>
+      </w:pPr>
+      <w:r>
+        <w:rPr>
+          <w:color w:val="4EA72E" w:themeColor="accent6"/>
           <w:lang w:val="es-CO"/>
         </w:rPr>
         <w:t>Bar de vinos:</w:t>
@@ -1644,11 +1589,13 @@
           <w:numId w:val="3"/>
         </w:numPr>
         <w:rPr>
-          <w:lang w:val="es-CO"/>
-        </w:rPr>
-      </w:pPr>
-      <w:r>
-        <w:rPr>
+          <w:color w:val="4EA72E" w:themeColor="accent6"/>
+          <w:lang w:val="es-CO"/>
+        </w:rPr>
+      </w:pPr>
+      <w:r>
+        <w:rPr>
+          <w:color w:val="4EA72E" w:themeColor="accent6"/>
           <w:lang w:val="es-CO"/>
         </w:rPr>
         <w:t>Variedad de vinos disponibles (blancos, tintos, espumosos)</w:t>
@@ -1662,11 +1609,13 @@
           <w:numId w:val="3"/>
         </w:numPr>
         <w:rPr>
-          <w:lang w:val="es-CO"/>
-        </w:rPr>
-      </w:pPr>
-      <w:r>
-        <w:rPr>
+          <w:color w:val="4EA72E" w:themeColor="accent6"/>
+          <w:lang w:val="es-CO"/>
+        </w:rPr>
+      </w:pPr>
+      <w:r>
+        <w:rPr>
+          <w:color w:val="4EA72E" w:themeColor="accent6"/>
           <w:lang w:val="es-CO"/>
         </w:rPr>
         <w:t>Origen de los vinos (local, nacional, internacional)</w:t>
@@ -1674,24 +1623,6 @@
     </w:p>
     <w:p>
       <w:pPr>
-        <w:pStyle w:val="ListParagraph"/>
-        <w:numPr>
-          <w:ilvl w:val="1"/>
-          <w:numId w:val="3"/>
-        </w:numPr>
-        <w:rPr>
-          <w:lang w:val="es-CO"/>
-        </w:rPr>
-      </w:pPr>
-      <w:r>
-        <w:rPr>
-          <w:lang w:val="es-CO"/>
-        </w:rPr>
-        <w:t>Ofertas de maridaje (quesos, embutidos)</w:t>
-      </w:r>
-    </w:p>
-    <w:p>
-      <w:pPr>
         <w:ind w:firstLine="720"/>
         <w:rPr>
           <w:lang w:val="es-CO"/>
@@ -1703,194 +1634,247 @@
         <w:pStyle w:val="ListParagraph"/>
         <w:numPr>
           <w:ilvl w:val="0"/>
-          <w:numId w:val="7"/>
-        </w:numPr>
-        <w:rPr>
-          <w:lang w:val="es-CO"/>
-        </w:rPr>
-      </w:pPr>
-      <w:r>
-        <w:rPr>
-          <w:lang w:val="es-CO"/>
-        </w:rPr>
-        <w:t>Cafetería:</w:t>
-      </w:r>
-    </w:p>
-    <w:p>
-      <w:pPr>
-        <w:pStyle w:val="ListParagraph"/>
-        <w:numPr>
-          <w:ilvl w:val="1"/>
-          <w:numId w:val="11"/>
-        </w:numPr>
-        <w:rPr>
-          <w:lang w:val="es-CO"/>
-        </w:rPr>
-      </w:pPr>
-      <w:r>
-        <w:rPr>
-          <w:lang w:val="es-CO"/>
-        </w:rPr>
-        <w:t>Tipos de café servidos (</w:t>
+          <w:numId w:val="16"/>
+        </w:numPr>
+        <w:rPr>
+          <w:color w:val="4EA72E" w:themeColor="accent6"/>
+          <w:lang w:val="es-CO"/>
+        </w:rPr>
+      </w:pPr>
+      <w:r>
+        <w:rPr>
+          <w:color w:val="4EA72E" w:themeColor="accent6"/>
+          <w:lang w:val="es-CO"/>
+        </w:rPr>
+        <w:t>Cafetería</w:t>
+      </w:r>
+    </w:p>
+    <w:p>
+      <w:pPr>
+        <w:pStyle w:val="ListParagraph"/>
+        <w:numPr>
+          <w:ilvl w:val="1"/>
+          <w:numId w:val="16"/>
+        </w:numPr>
+        <w:rPr>
+          <w:color w:val="4EA72E" w:themeColor="accent6"/>
+          <w:lang w:val="es-CO"/>
+        </w:rPr>
+      </w:pPr>
+      <w:r>
+        <w:rPr>
+          <w:color w:val="4EA72E" w:themeColor="accent6"/>
+          <w:lang w:val="es-CO"/>
+        </w:rPr>
+        <w:t>Especialidades de café</w:t>
+      </w:r>
+    </w:p>
+    <w:p>
+      <w:pPr>
+        <w:pStyle w:val="ListParagraph"/>
+        <w:numPr>
+          <w:ilvl w:val="1"/>
+          <w:numId w:val="16"/>
+        </w:numPr>
+        <w:rPr>
+          <w:color w:val="4EA72E" w:themeColor="accent6"/>
+          <w:lang w:val="es-CO"/>
+        </w:rPr>
+      </w:pPr>
+      <w:r>
+        <w:rPr>
+          <w:color w:val="4EA72E" w:themeColor="accent6"/>
+          <w:lang w:val="es-CO"/>
+        </w:rPr>
+        <w:t>ambiente</w:t>
+      </w:r>
+    </w:p>
+    <w:p>
+      <w:pPr>
+        <w:rPr>
+          <w:lang w:val="es-CO"/>
+        </w:rPr>
+      </w:pPr>
+    </w:p>
+    <w:p>
+      <w:pPr>
+        <w:numPr>
+          <w:ilvl w:val="0"/>
+          <w:numId w:val="17"/>
+        </w:numPr>
+        <w:rPr>
+          <w:color w:val="4EA72E" w:themeColor="accent6"/>
+        </w:rPr>
+      </w:pPr>
+      <w:r>
+        <w:rPr>
+          <w:color w:val="4EA72E" w:themeColor="accent6"/>
+        </w:rPr>
+        <w:t xml:space="preserve">Casa de </w:t>
       </w:r>
       <w:proofErr w:type="spellStart"/>
       <w:r>
         <w:rPr>
-          <w:lang w:val="es-CO"/>
-        </w:rPr>
-        <w:t>espresso</w:t>
+          <w:color w:val="4EA72E" w:themeColor="accent6"/>
+        </w:rPr>
+        <w:t>comidas</w:t>
       </w:r>
       <w:proofErr w:type="spellEnd"/>
       <w:r>
         <w:rPr>
-          <w:lang w:val="es-CO"/>
-        </w:rPr>
-        <w:t xml:space="preserve">, cappuccino, </w:t>
+          <w:color w:val="4EA72E" w:themeColor="accent6"/>
+        </w:rPr>
+        <w:t xml:space="preserve"> para </w:t>
       </w:r>
       <w:proofErr w:type="spellStart"/>
       <w:r>
         <w:rPr>
-          <w:lang w:val="es-CO"/>
-        </w:rPr>
-        <w:t>latte</w:t>
+          <w:color w:val="4EA72E" w:themeColor="accent6"/>
+        </w:rPr>
+        <w:t>llevar</w:t>
       </w:r>
       <w:proofErr w:type="spellEnd"/>
-      <w:r>
-        <w:rPr>
-          <w:lang w:val="es-CO"/>
-        </w:rPr>
-        <w:t>)</w:t>
-      </w:r>
-    </w:p>
-    <w:p>
-      <w:pPr>
-        <w:pStyle w:val="ListParagraph"/>
-        <w:numPr>
-          <w:ilvl w:val="1"/>
-          <w:numId w:val="11"/>
-        </w:numPr>
-        <w:rPr>
-          <w:lang w:val="es-CO"/>
-        </w:rPr>
-      </w:pPr>
-      <w:r>
-        <w:rPr>
-          <w:lang w:val="es-CO"/>
-        </w:rPr>
-        <w:t>Variedad de pasteles y bollería</w:t>
-      </w:r>
-    </w:p>
-    <w:p>
-      <w:pPr>
-        <w:pStyle w:val="ListParagraph"/>
-        <w:numPr>
-          <w:ilvl w:val="1"/>
-          <w:numId w:val="11"/>
-        </w:numPr>
-        <w:rPr>
-          <w:lang w:val="es-CO"/>
-        </w:rPr>
-      </w:pPr>
-      <w:r>
-        <w:rPr>
-          <w:lang w:val="es-CO"/>
-        </w:rPr>
-        <w:t xml:space="preserve">Disponibilidad de opciones de desayuno y </w:t>
-      </w:r>
+    </w:p>
+    <w:p>
+      <w:pPr>
+        <w:numPr>
+          <w:ilvl w:val="1"/>
+          <w:numId w:val="17"/>
+        </w:numPr>
+        <w:rPr>
+          <w:color w:val="4EA72E" w:themeColor="accent6"/>
+        </w:rPr>
+      </w:pPr>
       <w:proofErr w:type="spellStart"/>
       <w:r>
         <w:rPr>
-          <w:lang w:val="es-CO"/>
-        </w:rPr>
-        <w:t>brunch</w:t>
+          <w:color w:val="4EA72E" w:themeColor="accent6"/>
+        </w:rPr>
+        <w:t>Menú</w:t>
       </w:r>
       <w:proofErr w:type="spellEnd"/>
-    </w:p>
-    <w:p>
-      <w:pPr>
-        <w:rPr>
-          <w:lang w:val="es-CO"/>
-        </w:rPr>
-      </w:pPr>
-    </w:p>
-    <w:p>
-      <w:pPr>
-        <w:pStyle w:val="ListParagraph"/>
+      <w:r>
+        <w:rPr>
+          <w:color w:val="4EA72E" w:themeColor="accent6"/>
+        </w:rPr>
+        <w:t xml:space="preserve"> del día</w:t>
+      </w:r>
+    </w:p>
+    <w:p>
+      <w:pPr>
+        <w:numPr>
+          <w:ilvl w:val="1"/>
+          <w:numId w:val="17"/>
+        </w:numPr>
+        <w:rPr>
+          <w:color w:val="4EA72E" w:themeColor="accent6"/>
+        </w:rPr>
+      </w:pPr>
+      <w:r>
+        <w:rPr>
+          <w:color w:val="4EA72E" w:themeColor="accent6"/>
+        </w:rPr>
+        <w:t xml:space="preserve">Tiempo de </w:t>
+      </w:r>
+      <w:proofErr w:type="spellStart"/>
+      <w:r>
+        <w:rPr>
+          <w:color w:val="4EA72E" w:themeColor="accent6"/>
+        </w:rPr>
+        <w:t>espera</w:t>
+      </w:r>
+      <w:proofErr w:type="spellEnd"/>
+      <w:r>
+        <w:rPr>
+          <w:color w:val="4EA72E" w:themeColor="accent6"/>
+        </w:rPr>
+        <w:t xml:space="preserve"> </w:t>
+      </w:r>
+      <w:proofErr w:type="spellStart"/>
+      <w:r>
+        <w:rPr>
+          <w:color w:val="4EA72E" w:themeColor="accent6"/>
+        </w:rPr>
+        <w:t>promedio</w:t>
+      </w:r>
+      <w:proofErr w:type="spellEnd"/>
+    </w:p>
+    <w:p>
+      <w:pPr>
         <w:numPr>
           <w:ilvl w:val="0"/>
-          <w:numId w:val="7"/>
-        </w:numPr>
-        <w:rPr>
-          <w:lang w:val="es-CO"/>
-        </w:rPr>
-      </w:pPr>
-      <w:r>
-        <w:rPr>
-          <w:lang w:val="es-CO"/>
-        </w:rPr>
-        <w:t>Casa de comidas para llevar:</w:t>
-      </w:r>
-    </w:p>
-    <w:p>
-      <w:pPr>
-        <w:pStyle w:val="ListParagraph"/>
-        <w:numPr>
-          <w:ilvl w:val="1"/>
-          <w:numId w:val="7"/>
-        </w:numPr>
-        <w:rPr>
-          <w:lang w:val="es-CO"/>
-        </w:rPr>
-      </w:pPr>
-      <w:r>
-        <w:rPr>
-          <w:lang w:val="es-CO"/>
-        </w:rPr>
-        <w:t>Menú disponible para llevar</w:t>
-      </w:r>
-    </w:p>
-    <w:p>
-      <w:pPr>
-        <w:pStyle w:val="ListParagraph"/>
-        <w:numPr>
-          <w:ilvl w:val="1"/>
-          <w:numId w:val="7"/>
-        </w:numPr>
-        <w:rPr>
-          <w:lang w:val="es-CO"/>
-        </w:rPr>
-      </w:pPr>
-      <w:r>
-        <w:rPr>
-          <w:lang w:val="es-CO"/>
-        </w:rPr>
-        <w:t>Tiempo estimado de espera</w:t>
-      </w:r>
-    </w:p>
-    <w:p>
-      <w:pPr>
-        <w:pStyle w:val="ListParagraph"/>
-        <w:numPr>
-          <w:ilvl w:val="1"/>
-          <w:numId w:val="7"/>
-        </w:numPr>
-        <w:rPr>
-          <w:lang w:val="es-CO"/>
-        </w:rPr>
-      </w:pPr>
-      <w:r>
-        <w:rPr>
-          <w:lang w:val="es-CO"/>
-        </w:rPr>
-        <w:t>Promociones especiales para pedidos grandes</w:t>
-      </w:r>
-    </w:p>
-    <w:p>
-      <w:pPr>
-        <w:rPr>
-          <w:lang w:val="es-CO"/>
-        </w:rPr>
-      </w:pPr>
+          <w:numId w:val="17"/>
+        </w:numPr>
+        <w:rPr>
+          <w:color w:val="4EA72E" w:themeColor="accent6"/>
+        </w:rPr>
+      </w:pPr>
+      <w:proofErr w:type="spellStart"/>
+      <w:r>
+        <w:rPr>
+          <w:color w:val="4EA72E" w:themeColor="accent6"/>
+        </w:rPr>
+        <w:t>Cervecería</w:t>
+      </w:r>
+      <w:proofErr w:type="spellEnd"/>
+    </w:p>
+    <w:p>
+      <w:pPr>
+        <w:numPr>
+          <w:ilvl w:val="1"/>
+          <w:numId w:val="17"/>
+        </w:numPr>
+        <w:rPr>
+          <w:color w:val="4EA72E" w:themeColor="accent6"/>
+        </w:rPr>
+      </w:pPr>
+      <w:r>
+        <w:rPr>
+          <w:color w:val="4EA72E" w:themeColor="accent6"/>
+        </w:rPr>
+        <w:t xml:space="preserve">Marcas de cerveza </w:t>
+      </w:r>
+      <w:proofErr w:type="spellStart"/>
+      <w:r>
+        <w:rPr>
+          <w:color w:val="4EA72E" w:themeColor="accent6"/>
+        </w:rPr>
+        <w:t>disponibles</w:t>
+      </w:r>
+      <w:proofErr w:type="spellEnd"/>
+    </w:p>
+    <w:p>
+      <w:pPr>
+        <w:numPr>
+          <w:ilvl w:val="1"/>
+          <w:numId w:val="17"/>
+        </w:numPr>
+        <w:rPr>
+          <w:color w:val="4EA72E" w:themeColor="accent6"/>
+        </w:rPr>
+      </w:pPr>
+      <w:proofErr w:type="spellStart"/>
+      <w:r>
+        <w:rPr>
+          <w:color w:val="4EA72E" w:themeColor="accent6"/>
+        </w:rPr>
+        <w:t>Eventos</w:t>
+      </w:r>
+      <w:proofErr w:type="spellEnd"/>
+      <w:r>
+        <w:rPr>
+          <w:color w:val="4EA72E" w:themeColor="accent6"/>
+        </w:rPr>
+        <w:t xml:space="preserve"> </w:t>
+      </w:r>
+      <w:proofErr w:type="spellStart"/>
+      <w:r>
+        <w:rPr>
+          <w:color w:val="4EA72E" w:themeColor="accent6"/>
+        </w:rPr>
+        <w:t>especiales</w:t>
+      </w:r>
+      <w:proofErr w:type="spellEnd"/>
     </w:p>
     <w:p>
       <w:pPr>
@@ -1922,61 +1906,61 @@
           <w:lang w:val="es-CO"/>
         </w:rPr>
         <w:lastRenderedPageBreak/>
-        <w:t>Cervecería:</w:t>
-      </w:r>
-    </w:p>
-    <w:p>
-      <w:pPr>
-        <w:pStyle w:val="ListParagraph"/>
-        <w:numPr>
-          <w:ilvl w:val="0"/>
-          <w:numId w:val="9"/>
-        </w:numPr>
-        <w:rPr>
-          <w:lang w:val="es-CO"/>
-        </w:rPr>
-      </w:pPr>
-      <w:r>
-        <w:rPr>
-          <w:lang w:val="es-CO"/>
-        </w:rPr>
-        <w:t>Variedad de cervezas disponibles (artesanales, internacionales)</w:t>
-      </w:r>
-    </w:p>
-    <w:p>
-      <w:pPr>
-        <w:pStyle w:val="ListParagraph"/>
-        <w:numPr>
-          <w:ilvl w:val="0"/>
-          <w:numId w:val="9"/>
-        </w:numPr>
-        <w:rPr>
-          <w:lang w:val="es-CO"/>
-        </w:rPr>
-      </w:pPr>
-      <w:r>
-        <w:rPr>
-          <w:lang w:val="es-CO"/>
-        </w:rPr>
-        <w:t>Ofertas de maridaje con comida (tapas, platos principales)</w:t>
-      </w:r>
-    </w:p>
-    <w:p>
-      <w:pPr>
-        <w:pStyle w:val="ListParagraph"/>
-        <w:numPr>
-          <w:ilvl w:val="0"/>
-          <w:numId w:val="9"/>
-        </w:numPr>
-        <w:rPr>
-          <w:lang w:val="es-CO"/>
-        </w:rPr>
-      </w:pPr>
-      <w:r>
-        <w:rPr>
-          <w:lang w:val="es-CO"/>
-        </w:rPr>
-        <w:t>Eventos especiales de degustación</w:t>
+        <w:t>Chocolatería:</w:t>
+      </w:r>
+    </w:p>
+    <w:p>
+      <w:pPr>
+        <w:pStyle w:val="ListParagraph"/>
+        <w:numPr>
+          <w:ilvl w:val="1"/>
+          <w:numId w:val="10"/>
+        </w:numPr>
+        <w:rPr>
+          <w:lang w:val="es-CO"/>
+        </w:rPr>
+      </w:pPr>
+      <w:r>
+        <w:rPr>
+          <w:lang w:val="es-CO"/>
+        </w:rPr>
+        <w:t>Variedad de chocolates disponibles (calientes, fríos, con leche, negro)</w:t>
+      </w:r>
+    </w:p>
+    <w:p>
+      <w:pPr>
+        <w:pStyle w:val="ListParagraph"/>
+        <w:numPr>
+          <w:ilvl w:val="1"/>
+          <w:numId w:val="10"/>
+        </w:numPr>
+        <w:rPr>
+          <w:lang w:val="es-CO"/>
+        </w:rPr>
+      </w:pPr>
+      <w:r>
+        <w:rPr>
+          <w:lang w:val="es-CO"/>
+        </w:rPr>
+        <w:t>Opciones de acompañamiento (churros, crepes, frutas)</w:t>
+      </w:r>
+    </w:p>
+    <w:p>
+      <w:pPr>
+        <w:pStyle w:val="ListParagraph"/>
+        <w:numPr>
+          <w:ilvl w:val="1"/>
+          <w:numId w:val="10"/>
+        </w:numPr>
+        <w:rPr>
+          <w:lang w:val="es-CO"/>
+        </w:rPr>
+      </w:pPr>
+      <w:r>
+        <w:rPr>
+          <w:lang w:val="es-CO"/>
+        </w:rPr>
+        <w:t>Productos para llevar (tabletas de chocolate, bombones)</w:t>
       </w:r>
     </w:p>
     <w:p>
@@ -2001,164 +1985,6 @@
         <w:rPr>
           <w:lang w:val="es-CO"/>
         </w:rPr>
-        <w:t>Chiringuito:</w:t>
-      </w:r>
-    </w:p>
-    <w:p>
-      <w:pPr>
-        <w:pStyle w:val="ListParagraph"/>
-        <w:numPr>
-          <w:ilvl w:val="1"/>
-          <w:numId w:val="10"/>
-        </w:numPr>
-        <w:rPr>
-          <w:lang w:val="es-CO"/>
-        </w:rPr>
-      </w:pPr>
-      <w:r>
-        <w:rPr>
-          <w:lang w:val="es-CO"/>
-        </w:rPr>
-        <w:t>Ubicación (en la playa, junto a la piscina)</w:t>
-      </w:r>
-    </w:p>
-    <w:p>
-      <w:pPr>
-        <w:pStyle w:val="ListParagraph"/>
-        <w:numPr>
-          <w:ilvl w:val="1"/>
-          <w:numId w:val="10"/>
-        </w:numPr>
-        <w:rPr>
-          <w:lang w:val="es-CO"/>
-        </w:rPr>
-      </w:pPr>
-      <w:r>
-        <w:rPr>
-          <w:lang w:val="es-CO"/>
-        </w:rPr>
-        <w:t>Especialidades de comida rápida (pescado frito, hamburguesas)</w:t>
-      </w:r>
-    </w:p>
-    <w:p>
-      <w:pPr>
-        <w:pStyle w:val="ListParagraph"/>
-        <w:numPr>
-          <w:ilvl w:val="1"/>
-          <w:numId w:val="10"/>
-        </w:numPr>
-        <w:rPr>
-          <w:lang w:val="es-CO"/>
-        </w:rPr>
-      </w:pPr>
-      <w:r>
-        <w:rPr>
-          <w:lang w:val="es-CO"/>
-        </w:rPr>
-        <w:t>Variedad de cócteles y bebidas refrescantes</w:t>
-      </w:r>
-    </w:p>
-    <w:p>
-      <w:pPr>
-        <w:rPr>
-          <w:lang w:val="es-CO"/>
-        </w:rPr>
-      </w:pPr>
-    </w:p>
-    <w:p>
-      <w:pPr>
-        <w:pStyle w:val="ListParagraph"/>
-        <w:numPr>
-          <w:ilvl w:val="0"/>
-          <w:numId w:val="10"/>
-        </w:numPr>
-        <w:rPr>
-          <w:lang w:val="es-CO"/>
-        </w:rPr>
-      </w:pPr>
-      <w:r>
-        <w:rPr>
-          <w:lang w:val="es-CO"/>
-        </w:rPr>
-        <w:t>Chocolatería:</w:t>
-      </w:r>
-    </w:p>
-    <w:p>
-      <w:pPr>
-        <w:pStyle w:val="ListParagraph"/>
-        <w:numPr>
-          <w:ilvl w:val="1"/>
-          <w:numId w:val="10"/>
-        </w:numPr>
-        <w:rPr>
-          <w:lang w:val="es-CO"/>
-        </w:rPr>
-      </w:pPr>
-      <w:r>
-        <w:rPr>
-          <w:lang w:val="es-CO"/>
-        </w:rPr>
-        <w:t>Variedad de chocolates disponibles (calientes, fríos, con leche, negro)</w:t>
-      </w:r>
-    </w:p>
-    <w:p>
-      <w:pPr>
-        <w:pStyle w:val="ListParagraph"/>
-        <w:numPr>
-          <w:ilvl w:val="1"/>
-          <w:numId w:val="10"/>
-        </w:numPr>
-        <w:rPr>
-          <w:lang w:val="es-CO"/>
-        </w:rPr>
-      </w:pPr>
-      <w:r>
-        <w:rPr>
-          <w:lang w:val="es-CO"/>
-        </w:rPr>
-        <w:t>Opciones de acompañamiento (churros, crepes, frutas)</w:t>
-      </w:r>
-    </w:p>
-    <w:p>
-      <w:pPr>
-        <w:pStyle w:val="ListParagraph"/>
-        <w:numPr>
-          <w:ilvl w:val="1"/>
-          <w:numId w:val="10"/>
-        </w:numPr>
-        <w:rPr>
-          <w:lang w:val="es-CO"/>
-        </w:rPr>
-      </w:pPr>
-      <w:r>
-        <w:rPr>
-          <w:lang w:val="es-CO"/>
-        </w:rPr>
-        <w:t>Productos para llevar (tabletas de chocolate, bombones)</w:t>
-      </w:r>
-    </w:p>
-    <w:p>
-      <w:pPr>
-        <w:rPr>
-          <w:lang w:val="es-CO"/>
-        </w:rPr>
-      </w:pPr>
-    </w:p>
-    <w:p>
-      <w:pPr>
-        <w:pStyle w:val="ListParagraph"/>
-        <w:numPr>
-          <w:ilvl w:val="0"/>
-          <w:numId w:val="10"/>
-        </w:numPr>
-        <w:rPr>
-          <w:lang w:val="es-CO"/>
-        </w:rPr>
-      </w:pPr>
-      <w:r>
-        <w:rPr>
-          <w:lang w:val="es-CO"/>
-        </w:rPr>
         <w:t>Churrería:</w:t>
       </w:r>
     </w:p>
@@ -2479,7 +2305,6 @@
         <w:rPr>
           <w:lang w:val="es-CO"/>
         </w:rPr>
-        <w:lastRenderedPageBreak/>
         <w:t>Helados y granizados disponibles</w:t>
       </w:r>
     </w:p>
@@ -2638,6 +2463,7 @@
         <w:rPr>
           <w:lang w:val="es-CO"/>
         </w:rPr>
+        <w:lastRenderedPageBreak/>
         <w:t>Ofertas de menús del día o degustación</w:t>
       </w:r>
     </w:p>
@@ -3052,16 +2878,17 @@
   <w:abstractNum w:abstractNumId="0" w15:restartNumberingAfterBreak="0">
     <w:nsid w:val="03EF09D3"/>
     <w:multiLevelType w:val="hybridMultilevel"/>
-    <w:tmpl w:val="F7F28D5A"/>
-    <w:lvl w:ilvl="0" w:tplc="67F463CA">
-      <w:numFmt w:val="bullet"/>
-      <w:lvlText w:val="-"/>
+    <w:tmpl w:val="CA4ECA98"/>
+    <w:lvl w:ilvl="0" w:tplc="04090001">
+      <w:start w:val="1"/>
+      <w:numFmt w:val="bullet"/>
+      <w:lvlText w:val=""/>
       <w:lvlJc w:val="left"/>
       <w:pPr>
         <w:ind w:left="720" w:hanging="360"/>
       </w:pPr>
       <w:rPr>
-        <w:rFonts w:ascii="Aptos" w:eastAsiaTheme="minorHAnsi" w:hAnsi="Aptos" w:cstheme="minorBidi" w:hint="default"/>
+        <w:rFonts w:ascii="Symbol" w:hAnsi="Symbol" w:hint="default"/>
       </w:rPr>
     </w:lvl>
     <w:lvl w:ilvl="1" w:tplc="04090003">
@@ -3500,6 +3327,119 @@
     </w:lvl>
   </w:abstractNum>
   <w:abstractNum w:abstractNumId="4" w15:restartNumberingAfterBreak="0">
+    <w:nsid w:val="25DB76B4"/>
+    <w:multiLevelType w:val="hybridMultilevel"/>
+    <w:tmpl w:val="AFC6DDE8"/>
+    <w:lvl w:ilvl="0" w:tplc="04090001">
+      <w:start w:val="1"/>
+      <w:numFmt w:val="bullet"/>
+      <w:lvlText w:val=""/>
+      <w:lvlJc w:val="left"/>
+      <w:pPr>
+        <w:ind w:left="720" w:hanging="360"/>
+      </w:pPr>
+      <w:rPr>
+        <w:rFonts w:ascii="Symbol" w:hAnsi="Symbol" w:hint="default"/>
+      </w:rPr>
+    </w:lvl>
+    <w:lvl w:ilvl="1" w:tplc="04090003">
+      <w:start w:val="1"/>
+      <w:numFmt w:val="bullet"/>
+      <w:lvlText w:val="o"/>
+      <w:lvlJc w:val="left"/>
+      <w:pPr>
+        <w:ind w:left="1440" w:hanging="360"/>
+      </w:pPr>
+      <w:rPr>
+        <w:rFonts w:ascii="Courier New" w:hAnsi="Courier New" w:cs="Courier New" w:hint="default"/>
+      </w:rPr>
+    </w:lvl>
+    <w:lvl w:ilvl="2" w:tplc="04090005">
+      <w:start w:val="1"/>
+      <w:numFmt w:val="bullet"/>
+      <w:lvlText w:val=""/>
+      <w:lvlJc w:val="left"/>
+      <w:pPr>
+        <w:ind w:left="2160" w:hanging="360"/>
+      </w:pPr>
+      <w:rPr>
+        <w:rFonts w:ascii="Wingdings" w:hAnsi="Wingdings" w:hint="default"/>
+      </w:rPr>
+    </w:lvl>
+    <w:lvl w:ilvl="3" w:tplc="04090001">
+      <w:start w:val="1"/>
+      <w:numFmt w:val="bullet"/>
+      <w:lvlText w:val=""/>
+      <w:lvlJc w:val="left"/>
+      <w:pPr>
+        <w:ind w:left="2880" w:hanging="360"/>
+      </w:pPr>
+      <w:rPr>
+        <w:rFonts w:ascii="Symbol" w:hAnsi="Symbol" w:hint="default"/>
+      </w:rPr>
+    </w:lvl>
+    <w:lvl w:ilvl="4" w:tplc="04090003">
+      <w:start w:val="1"/>
+      <w:numFmt w:val="bullet"/>
+      <w:lvlText w:val="o"/>
+      <w:lvlJc w:val="left"/>
+      <w:pPr>
+        <w:ind w:left="3600" w:hanging="360"/>
+      </w:pPr>
+      <w:rPr>
+        <w:rFonts w:ascii="Courier New" w:hAnsi="Courier New" w:cs="Courier New" w:hint="default"/>
+      </w:rPr>
+    </w:lvl>
+    <w:lvl w:ilvl="5" w:tplc="04090005" w:tentative="1">
+      <w:start w:val="1"/>
+      <w:numFmt w:val="bullet"/>
+      <w:lvlText w:val=""/>
+      <w:lvlJc w:val="left"/>
+      <w:pPr>
+        <w:ind w:left="4320" w:hanging="360"/>
+      </w:pPr>
+      <w:rPr>
+        <w:rFonts w:ascii="Wingdings" w:hAnsi="Wingdings" w:hint="default"/>
+      </w:rPr>
+    </w:lvl>
+    <w:lvl w:ilvl="6" w:tplc="04090001" w:tentative="1">
+      <w:start w:val="1"/>
+      <w:numFmt w:val="bullet"/>
+      <w:lvlText w:val=""/>
+      <w:lvlJc w:val="left"/>
+      <w:pPr>
+        <w:ind w:left="5040" w:hanging="360"/>
+      </w:pPr>
+      <w:rPr>
+        <w:rFonts w:ascii="Symbol" w:hAnsi="Symbol" w:hint="default"/>
+      </w:rPr>
+    </w:lvl>
+    <w:lvl w:ilvl="7" w:tplc="04090003" w:tentative="1">
+      <w:start w:val="1"/>
+      <w:numFmt w:val="bullet"/>
+      <w:lvlText w:val="o"/>
+      <w:lvlJc w:val="left"/>
+      <w:pPr>
+        <w:ind w:left="5760" w:hanging="360"/>
+      </w:pPr>
+      <w:rPr>
+        <w:rFonts w:ascii="Courier New" w:hAnsi="Courier New" w:cs="Courier New" w:hint="default"/>
+      </w:rPr>
+    </w:lvl>
+    <w:lvl w:ilvl="8" w:tplc="04090005" w:tentative="1">
+      <w:start w:val="1"/>
+      <w:numFmt w:val="bullet"/>
+      <w:lvlText w:val=""/>
+      <w:lvlJc w:val="left"/>
+      <w:pPr>
+        <w:ind w:left="6480" w:hanging="360"/>
+      </w:pPr>
+      <w:rPr>
+        <w:rFonts w:ascii="Wingdings" w:hAnsi="Wingdings" w:hint="default"/>
+      </w:rPr>
+    </w:lvl>
+  </w:abstractNum>
+  <w:abstractNum w:abstractNumId="5" w15:restartNumberingAfterBreak="0">
     <w:nsid w:val="29E336D0"/>
     <w:multiLevelType w:val="hybridMultilevel"/>
     <w:tmpl w:val="9820A012"/>
@@ -3612,7 +3552,7 @@
       </w:rPr>
     </w:lvl>
   </w:abstractNum>
-  <w:abstractNum w:abstractNumId="5" w15:restartNumberingAfterBreak="0">
+  <w:abstractNum w:abstractNumId="6" w15:restartNumberingAfterBreak="0">
     <w:nsid w:val="2FD41738"/>
     <w:multiLevelType w:val="hybridMultilevel"/>
     <w:tmpl w:val="5F8E2A9A"/>
@@ -3724,7 +3664,7 @@
       </w:rPr>
     </w:lvl>
   </w:abstractNum>
-  <w:abstractNum w:abstractNumId="6" w15:restartNumberingAfterBreak="0">
+  <w:abstractNum w:abstractNumId="7" w15:restartNumberingAfterBreak="0">
     <w:nsid w:val="3A4E748C"/>
     <w:multiLevelType w:val="hybridMultilevel"/>
     <w:tmpl w:val="8ED86A82"/>
@@ -3836,7 +3776,7 @@
       </w:rPr>
     </w:lvl>
   </w:abstractNum>
-  <w:abstractNum w:abstractNumId="7" w15:restartNumberingAfterBreak="0">
+  <w:abstractNum w:abstractNumId="8" w15:restartNumberingAfterBreak="0">
     <w:nsid w:val="3EAD389A"/>
     <w:multiLevelType w:val="hybridMultilevel"/>
     <w:tmpl w:val="A07A0336"/>
@@ -3948,7 +3888,7 @@
       </w:rPr>
     </w:lvl>
   </w:abstractNum>
-  <w:abstractNum w:abstractNumId="8" w15:restartNumberingAfterBreak="0">
+  <w:abstractNum w:abstractNumId="9" w15:restartNumberingAfterBreak="0">
     <w:nsid w:val="49103C56"/>
     <w:multiLevelType w:val="hybridMultilevel"/>
     <w:tmpl w:val="172C6CEC"/>
@@ -4061,7 +4001,7 @@
       </w:rPr>
     </w:lvl>
   </w:abstractNum>
-  <w:abstractNum w:abstractNumId="9" w15:restartNumberingAfterBreak="0">
+  <w:abstractNum w:abstractNumId="10" w15:restartNumberingAfterBreak="0">
     <w:nsid w:val="55927F16"/>
     <w:multiLevelType w:val="hybridMultilevel"/>
     <w:tmpl w:val="0C9070D2"/>
@@ -4174,7 +4114,7 @@
       </w:rPr>
     </w:lvl>
   </w:abstractNum>
-  <w:abstractNum w:abstractNumId="10" w15:restartNumberingAfterBreak="0">
+  <w:abstractNum w:abstractNumId="11" w15:restartNumberingAfterBreak="0">
     <w:nsid w:val="5CA161D6"/>
     <w:multiLevelType w:val="hybridMultilevel"/>
     <w:tmpl w:val="0328766E"/>
@@ -4287,7 +4227,156 @@
       </w:rPr>
     </w:lvl>
   </w:abstractNum>
-  <w:abstractNum w:abstractNumId="11" w15:restartNumberingAfterBreak="0">
+  <w:abstractNum w:abstractNumId="12" w15:restartNumberingAfterBreak="0">
+    <w:nsid w:val="6BBB2242"/>
+    <w:multiLevelType w:val="multilevel"/>
+    <w:tmpl w:val="FFE2324E"/>
+    <w:lvl w:ilvl="0">
+      <w:start w:val="1"/>
+      <w:numFmt w:val="bullet"/>
+      <w:lvlText w:val=""/>
+      <w:lvlJc w:val="left"/>
+      <w:pPr>
+        <w:tabs>
+          <w:tab w:val="num" w:pos="720"/>
+        </w:tabs>
+        <w:ind w:left="720" w:hanging="360"/>
+      </w:pPr>
+      <w:rPr>
+        <w:rFonts w:ascii="Symbol" w:hAnsi="Symbol" w:hint="default"/>
+        <w:sz w:val="20"/>
+      </w:rPr>
+    </w:lvl>
+    <w:lvl w:ilvl="1">
+      <w:start w:val="1"/>
+      <w:numFmt w:val="bullet"/>
+      <w:lvlText w:val=""/>
+      <w:lvlJc w:val="left"/>
+      <w:pPr>
+        <w:tabs>
+          <w:tab w:val="num" w:pos="1440"/>
+        </w:tabs>
+        <w:ind w:left="1440" w:hanging="360"/>
+      </w:pPr>
+      <w:rPr>
+        <w:rFonts w:ascii="Symbol" w:hAnsi="Symbol" w:hint="default"/>
+        <w:sz w:val="20"/>
+      </w:rPr>
+    </w:lvl>
+    <w:lvl w:ilvl="2" w:tentative="1">
+      <w:start w:val="1"/>
+      <w:numFmt w:val="bullet"/>
+      <w:lvlText w:val=""/>
+      <w:lvlJc w:val="left"/>
+      <w:pPr>
+        <w:tabs>
+          <w:tab w:val="num" w:pos="2160"/>
+        </w:tabs>
+        <w:ind w:left="2160" w:hanging="360"/>
+      </w:pPr>
+      <w:rPr>
+        <w:rFonts w:ascii="Symbol" w:hAnsi="Symbol" w:hint="default"/>
+        <w:sz w:val="20"/>
+      </w:rPr>
+    </w:lvl>
+    <w:lvl w:ilvl="3" w:tentative="1">
+      <w:start w:val="1"/>
+      <w:numFmt w:val="bullet"/>
+      <w:lvlText w:val=""/>
+      <w:lvlJc w:val="left"/>
+      <w:pPr>
+        <w:tabs>
+          <w:tab w:val="num" w:pos="2880"/>
+        </w:tabs>
+        <w:ind w:left="2880" w:hanging="360"/>
+      </w:pPr>
+      <w:rPr>
+        <w:rFonts w:ascii="Symbol" w:hAnsi="Symbol" w:hint="default"/>
+        <w:sz w:val="20"/>
+      </w:rPr>
+    </w:lvl>
+    <w:lvl w:ilvl="4" w:tentative="1">
+      <w:start w:val="1"/>
+      <w:numFmt w:val="bullet"/>
+      <w:lvlText w:val=""/>
+      <w:lvlJc w:val="left"/>
+      <w:pPr>
+        <w:tabs>
+          <w:tab w:val="num" w:pos="3600"/>
+        </w:tabs>
+        <w:ind w:left="3600" w:hanging="360"/>
+      </w:pPr>
+      <w:rPr>
+        <w:rFonts w:ascii="Symbol" w:hAnsi="Symbol" w:hint="default"/>
+        <w:sz w:val="20"/>
+      </w:rPr>
+    </w:lvl>
+    <w:lvl w:ilvl="5" w:tentative="1">
+      <w:start w:val="1"/>
+      <w:numFmt w:val="bullet"/>
+      <w:lvlText w:val=""/>
+      <w:lvlJc w:val="left"/>
+      <w:pPr>
+        <w:tabs>
+          <w:tab w:val="num" w:pos="4320"/>
+        </w:tabs>
+        <w:ind w:left="4320" w:hanging="360"/>
+      </w:pPr>
+      <w:rPr>
+        <w:rFonts w:ascii="Symbol" w:hAnsi="Symbol" w:hint="default"/>
+        <w:sz w:val="20"/>
+      </w:rPr>
+    </w:lvl>
+    <w:lvl w:ilvl="6" w:tentative="1">
+      <w:start w:val="1"/>
+      <w:numFmt w:val="bullet"/>
+      <w:lvlText w:val=""/>
+      <w:lvlJc w:val="left"/>
+      <w:pPr>
+        <w:tabs>
+          <w:tab w:val="num" w:pos="5040"/>
+        </w:tabs>
+        <w:ind w:left="5040" w:hanging="360"/>
+      </w:pPr>
+      <w:rPr>
+        <w:rFonts w:ascii="Symbol" w:hAnsi="Symbol" w:hint="default"/>
+        <w:sz w:val="20"/>
+      </w:rPr>
+    </w:lvl>
+    <w:lvl w:ilvl="7" w:tentative="1">
+      <w:start w:val="1"/>
+      <w:numFmt w:val="bullet"/>
+      <w:lvlText w:val=""/>
+      <w:lvlJc w:val="left"/>
+      <w:pPr>
+        <w:tabs>
+          <w:tab w:val="num" w:pos="5760"/>
+        </w:tabs>
+        <w:ind w:left="5760" w:hanging="360"/>
+      </w:pPr>
+      <w:rPr>
+        <w:rFonts w:ascii="Symbol" w:hAnsi="Symbol" w:hint="default"/>
+        <w:sz w:val="20"/>
+      </w:rPr>
+    </w:lvl>
+    <w:lvl w:ilvl="8" w:tentative="1">
+      <w:start w:val="1"/>
+      <w:numFmt w:val="bullet"/>
+      <w:lvlText w:val=""/>
+      <w:lvlJc w:val="left"/>
+      <w:pPr>
+        <w:tabs>
+          <w:tab w:val="num" w:pos="6480"/>
+        </w:tabs>
+        <w:ind w:left="6480" w:hanging="360"/>
+      </w:pPr>
+      <w:rPr>
+        <w:rFonts w:ascii="Symbol" w:hAnsi="Symbol" w:hint="default"/>
+        <w:sz w:val="20"/>
+      </w:rPr>
+    </w:lvl>
+  </w:abstractNum>
+  <w:abstractNum w:abstractNumId="13" w15:restartNumberingAfterBreak="0">
     <w:nsid w:val="6C5C4F19"/>
     <w:multiLevelType w:val="hybridMultilevel"/>
     <w:tmpl w:val="842AB890"/>
@@ -4400,7 +4489,7 @@
       </w:rPr>
     </w:lvl>
   </w:abstractNum>
-  <w:abstractNum w:abstractNumId="12" w15:restartNumberingAfterBreak="0">
+  <w:abstractNum w:abstractNumId="14" w15:restartNumberingAfterBreak="0">
     <w:nsid w:val="7B571C37"/>
     <w:multiLevelType w:val="hybridMultilevel"/>
     <w:tmpl w:val="5B868162"/>
@@ -4513,7 +4602,7 @@
       </w:rPr>
     </w:lvl>
   </w:abstractNum>
-  <w:abstractNum w:abstractNumId="13" w15:restartNumberingAfterBreak="0">
+  <w:abstractNum w:abstractNumId="15" w15:restartNumberingAfterBreak="0">
     <w:nsid w:val="7C1D386D"/>
     <w:multiLevelType w:val="hybridMultilevel"/>
     <w:tmpl w:val="9D78B290"/>
@@ -4625,7 +4714,7 @@
       </w:rPr>
     </w:lvl>
   </w:abstractNum>
-  <w:abstractNum w:abstractNumId="14" w15:restartNumberingAfterBreak="0">
+  <w:abstractNum w:abstractNumId="16" w15:restartNumberingAfterBreak="0">
     <w:nsid w:val="7F9E31E7"/>
     <w:multiLevelType w:val="hybridMultilevel"/>
     <w:tmpl w:val="7B3E71DA"/>
@@ -4738,22 +4827,22 @@
     </w:lvl>
   </w:abstractNum>
   <w:num w:numId="1" w16cid:durableId="1039890895">
+    <w:abstractNumId w:val="9"/>
+  </w:num>
+  <w:num w:numId="2" w16cid:durableId="873272456">
+    <w:abstractNumId w:val="6"/>
+  </w:num>
+  <w:num w:numId="3" w16cid:durableId="1291714628">
+    <w:abstractNumId w:val="11"/>
+  </w:num>
+  <w:num w:numId="4" w16cid:durableId="178590375">
+    <w:abstractNumId w:val="16"/>
+  </w:num>
+  <w:num w:numId="5" w16cid:durableId="186065248">
     <w:abstractNumId w:val="8"/>
   </w:num>
-  <w:num w:numId="2" w16cid:durableId="873272456">
-    <w:abstractNumId w:val="5"/>
-  </w:num>
-  <w:num w:numId="3" w16cid:durableId="1291714628">
-    <w:abstractNumId w:val="10"/>
-  </w:num>
-  <w:num w:numId="4" w16cid:durableId="178590375">
-    <w:abstractNumId w:val="14"/>
-  </w:num>
-  <w:num w:numId="5" w16cid:durableId="186065248">
-    <w:abstractNumId w:val="7"/>
-  </w:num>
   <w:num w:numId="6" w16cid:durableId="873807354">
-    <w:abstractNumId w:val="11"/>
+    <w:abstractNumId w:val="13"/>
   </w:num>
   <w:num w:numId="7" w16cid:durableId="1711567182">
     <w:abstractNumId w:val="1"/>
@@ -4762,25 +4851,31 @@
     <w:abstractNumId w:val="3"/>
   </w:num>
   <w:num w:numId="9" w16cid:durableId="1795828229">
-    <w:abstractNumId w:val="4"/>
+    <w:abstractNumId w:val="5"/>
   </w:num>
   <w:num w:numId="10" w16cid:durableId="347947564">
-    <w:abstractNumId w:val="9"/>
+    <w:abstractNumId w:val="10"/>
   </w:num>
   <w:num w:numId="11" w16cid:durableId="273560339">
-    <w:abstractNumId w:val="12"/>
+    <w:abstractNumId w:val="14"/>
   </w:num>
   <w:num w:numId="12" w16cid:durableId="973372271">
-    <w:abstractNumId w:val="13"/>
+    <w:abstractNumId w:val="15"/>
   </w:num>
   <w:num w:numId="13" w16cid:durableId="756248624">
-    <w:abstractNumId w:val="6"/>
+    <w:abstractNumId w:val="7"/>
   </w:num>
   <w:num w:numId="14" w16cid:durableId="532961623">
     <w:abstractNumId w:val="2"/>
   </w:num>
   <w:num w:numId="15" w16cid:durableId="1553273314">
     <w:abstractNumId w:val="0"/>
+  </w:num>
+  <w:num w:numId="16" w16cid:durableId="1809080430">
+    <w:abstractNumId w:val="4"/>
+  </w:num>
+  <w:num w:numId="17" w16cid:durableId="767427037">
+    <w:abstractNumId w:val="12"/>
   </w:num>
 </w:numbering>
 </file>
@@ -5387,7 +5482,6 @@
   <w:style w:type="character" w:default="1" w:styleId="DefaultParagraphFont">
     <w:name w:val="Default Paragraph Font"/>
     <w:uiPriority w:val="1"/>
-    <w:semiHidden/>
     <w:unhideWhenUsed/>
   </w:style>
   <w:style w:type="table" w:default="1" w:styleId="TableNormal">

</xml_diff>

<commit_message>
prepull adelanto de esteven
</commit_message>
<xml_diff>
--- a/ontologia turismo clases de oferta.docx
+++ b/ontologia turismo clases de oferta.docx
@@ -2902,12 +2902,14 @@
           <w:lang w:val="es-CO"/>
         </w:rPr>
       </w:pPr>
-      <w:r>
-        <w:rPr>
-          <w:lang w:val="es-CO"/>
-        </w:rPr>
-        <w:t>Negocio local</w:t>
-      </w:r>
+      <w:proofErr w:type="spellStart"/>
+      <w:r>
+        <w:rPr>
+          <w:lang w:val="es-CO"/>
+        </w:rPr>
+        <w:t>Servicio_financiero</w:t>
+      </w:r>
+      <w:proofErr w:type="spellEnd"/>
     </w:p>
     <w:p>
       <w:pPr>
@@ -3237,6 +3239,241 @@
           <w:lang w:val="es-CO"/>
         </w:rPr>
         <w:t>Servicios ofrecidos (apertura de cuentas, cambio de cheques, etc.)</w:t>
+      </w:r>
+    </w:p>
+    <w:p>
+      <w:pPr>
+        <w:rPr>
+          <w:lang w:val="es-CO"/>
+        </w:rPr>
+      </w:pPr>
+    </w:p>
+    <w:p>
+      <w:pPr>
+        <w:rPr>
+          <w:lang w:val="es-CO"/>
+        </w:rPr>
+      </w:pPr>
+      <w:proofErr w:type="spellStart"/>
+      <w:r>
+        <w:rPr>
+          <w:lang w:val="es-CO"/>
+        </w:rPr>
+        <w:t>Servicio</w:t>
+      </w:r>
+      <w:r>
+        <w:rPr>
+          <w:lang w:val="es-CO"/>
+        </w:rPr>
+        <w:t>_médico</w:t>
+      </w:r>
+      <w:proofErr w:type="spellEnd"/>
+    </w:p>
+    <w:p>
+      <w:pPr>
+        <w:pStyle w:val="ListParagraph"/>
+        <w:numPr>
+          <w:ilvl w:val="1"/>
+          <w:numId w:val="13"/>
+        </w:numPr>
+        <w:rPr>
+          <w:color w:val="FF0000"/>
+          <w:lang w:val="es-CO"/>
+        </w:rPr>
+      </w:pPr>
+      <w:r>
+        <w:rPr>
+          <w:color w:val="FF0000"/>
+          <w:lang w:val="es-CO"/>
+        </w:rPr>
+        <w:t>Nombre</w:t>
+      </w:r>
+    </w:p>
+    <w:p>
+      <w:pPr>
+        <w:pStyle w:val="ListParagraph"/>
+        <w:numPr>
+          <w:ilvl w:val="1"/>
+          <w:numId w:val="13"/>
+        </w:numPr>
+        <w:rPr>
+          <w:color w:val="FF0000"/>
+          <w:lang w:val="es-CO"/>
+        </w:rPr>
+      </w:pPr>
+      <w:r>
+        <w:rPr>
+          <w:color w:val="FF0000"/>
+          <w:lang w:val="es-CO"/>
+        </w:rPr>
+        <w:t>Dirección</w:t>
+      </w:r>
+    </w:p>
+    <w:p>
+      <w:pPr>
+        <w:pStyle w:val="ListParagraph"/>
+        <w:numPr>
+          <w:ilvl w:val="1"/>
+          <w:numId w:val="13"/>
+        </w:numPr>
+        <w:rPr>
+          <w:color w:val="FF0000"/>
+          <w:lang w:val="es-CO"/>
+        </w:rPr>
+      </w:pPr>
+      <w:r>
+        <w:rPr>
+          <w:color w:val="FF0000"/>
+          <w:lang w:val="es-CO"/>
+        </w:rPr>
+        <w:t>Valoración</w:t>
+      </w:r>
+    </w:p>
+    <w:p>
+      <w:pPr>
+        <w:pStyle w:val="ListParagraph"/>
+        <w:ind w:left="1440"/>
+        <w:rPr>
+          <w:color w:val="FF0000"/>
+          <w:lang w:val="es-CO"/>
+        </w:rPr>
+      </w:pPr>
+    </w:p>
+    <w:p>
+      <w:pPr>
+        <w:pStyle w:val="ListParagraph"/>
+        <w:numPr>
+          <w:ilvl w:val="1"/>
+          <w:numId w:val="13"/>
+        </w:numPr>
+        <w:rPr>
+          <w:color w:val="BF4E14" w:themeColor="accent2" w:themeShade="BF"/>
+          <w:lang w:val="es-CO"/>
+        </w:rPr>
+      </w:pPr>
+      <w:proofErr w:type="spellStart"/>
+      <w:r>
+        <w:rPr>
+          <w:color w:val="BF4E14" w:themeColor="accent2" w:themeShade="BF"/>
+          <w:lang w:val="es-CO"/>
+        </w:rPr>
+        <w:t>horario_de_apertura</w:t>
+      </w:r>
+      <w:proofErr w:type="spellEnd"/>
+    </w:p>
+    <w:p>
+      <w:pPr>
+        <w:rPr>
+          <w:lang w:val="es-CO"/>
+        </w:rPr>
+      </w:pPr>
+    </w:p>
+    <w:p>
+      <w:pPr>
+        <w:pStyle w:val="ListParagraph"/>
+        <w:numPr>
+          <w:ilvl w:val="0"/>
+          <w:numId w:val="20"/>
+        </w:numPr>
+        <w:rPr>
+          <w:lang w:val="es-CO"/>
+        </w:rPr>
+      </w:pPr>
+      <w:r>
+        <w:rPr>
+          <w:lang w:val="es-CO"/>
+        </w:rPr>
+        <w:t>Farmacia</w:t>
+      </w:r>
+    </w:p>
+    <w:p>
+      <w:pPr>
+        <w:pStyle w:val="ListParagraph"/>
+        <w:numPr>
+          <w:ilvl w:val="1"/>
+          <w:numId w:val="20"/>
+        </w:numPr>
+        <w:rPr>
+          <w:lang w:val="es-CO"/>
+        </w:rPr>
+      </w:pPr>
+      <w:r>
+        <w:rPr>
+          <w:lang w:val="es-CO"/>
+        </w:rPr>
+        <w:t>Horario de atención</w:t>
+      </w:r>
+    </w:p>
+    <w:p>
+      <w:pPr>
+        <w:pStyle w:val="ListParagraph"/>
+        <w:numPr>
+          <w:ilvl w:val="1"/>
+          <w:numId w:val="20"/>
+        </w:numPr>
+        <w:rPr>
+          <w:lang w:val="es-CO"/>
+        </w:rPr>
+      </w:pPr>
+      <w:r>
+        <w:rPr>
+          <w:lang w:val="es-CO"/>
+        </w:rPr>
+        <w:t>Tipo de productos disponibles</w:t>
+      </w:r>
+    </w:p>
+    <w:p>
+      <w:pPr>
+        <w:pStyle w:val="ListParagraph"/>
+        <w:numPr>
+          <w:ilvl w:val="0"/>
+          <w:numId w:val="20"/>
+        </w:numPr>
+        <w:rPr>
+          <w:lang w:val="es-CO"/>
+        </w:rPr>
+      </w:pPr>
+      <w:r>
+        <w:rPr>
+          <w:lang w:val="es-CO"/>
+        </w:rPr>
+        <w:t>Hospital privado</w:t>
+      </w:r>
+    </w:p>
+    <w:p>
+      <w:pPr>
+        <w:pStyle w:val="ListParagraph"/>
+        <w:numPr>
+          <w:ilvl w:val="1"/>
+          <w:numId w:val="20"/>
+        </w:numPr>
+        <w:rPr>
+          <w:lang w:val="es-CO"/>
+        </w:rPr>
+      </w:pPr>
+      <w:r>
+        <w:rPr>
+          <w:lang w:val="es-CO"/>
+        </w:rPr>
+        <w:t>Especialidades médicas disponibles</w:t>
+      </w:r>
+    </w:p>
+    <w:p>
+      <w:pPr>
+        <w:pStyle w:val="ListParagraph"/>
+        <w:numPr>
+          <w:ilvl w:val="1"/>
+          <w:numId w:val="20"/>
+        </w:numPr>
+        <w:rPr>
+          <w:lang w:val="es-CO"/>
+        </w:rPr>
+      </w:pPr>
+      <w:r>
+        <w:rPr>
+          <w:lang w:val="es-CO"/>
+        </w:rPr>
+        <w:t xml:space="preserve">Equipamiento médico </w:t>
       </w:r>
     </w:p>
     <w:sectPr>
@@ -3365,6 +3602,119 @@
     </w:lvl>
   </w:abstractNum>
   <w:abstractNum w:abstractNumId="1" w15:restartNumberingAfterBreak="0">
+    <w:nsid w:val="09AB144B"/>
+    <w:multiLevelType w:val="hybridMultilevel"/>
+    <w:tmpl w:val="30ACBF88"/>
+    <w:lvl w:ilvl="0" w:tplc="04090001">
+      <w:start w:val="1"/>
+      <w:numFmt w:val="bullet"/>
+      <w:lvlText w:val=""/>
+      <w:lvlJc w:val="left"/>
+      <w:pPr>
+        <w:ind w:left="720" w:hanging="360"/>
+      </w:pPr>
+      <w:rPr>
+        <w:rFonts w:ascii="Symbol" w:hAnsi="Symbol" w:hint="default"/>
+      </w:rPr>
+    </w:lvl>
+    <w:lvl w:ilvl="1" w:tplc="04090003">
+      <w:start w:val="1"/>
+      <w:numFmt w:val="bullet"/>
+      <w:lvlText w:val="o"/>
+      <w:lvlJc w:val="left"/>
+      <w:pPr>
+        <w:ind w:left="1440" w:hanging="360"/>
+      </w:pPr>
+      <w:rPr>
+        <w:rFonts w:ascii="Courier New" w:hAnsi="Courier New" w:cs="Courier New" w:hint="default"/>
+      </w:rPr>
+    </w:lvl>
+    <w:lvl w:ilvl="2" w:tplc="04090005" w:tentative="1">
+      <w:start w:val="1"/>
+      <w:numFmt w:val="bullet"/>
+      <w:lvlText w:val=""/>
+      <w:lvlJc w:val="left"/>
+      <w:pPr>
+        <w:ind w:left="2160" w:hanging="360"/>
+      </w:pPr>
+      <w:rPr>
+        <w:rFonts w:ascii="Wingdings" w:hAnsi="Wingdings" w:hint="default"/>
+      </w:rPr>
+    </w:lvl>
+    <w:lvl w:ilvl="3" w:tplc="04090001" w:tentative="1">
+      <w:start w:val="1"/>
+      <w:numFmt w:val="bullet"/>
+      <w:lvlText w:val=""/>
+      <w:lvlJc w:val="left"/>
+      <w:pPr>
+        <w:ind w:left="2880" w:hanging="360"/>
+      </w:pPr>
+      <w:rPr>
+        <w:rFonts w:ascii="Symbol" w:hAnsi="Symbol" w:hint="default"/>
+      </w:rPr>
+    </w:lvl>
+    <w:lvl w:ilvl="4" w:tplc="04090003" w:tentative="1">
+      <w:start w:val="1"/>
+      <w:numFmt w:val="bullet"/>
+      <w:lvlText w:val="o"/>
+      <w:lvlJc w:val="left"/>
+      <w:pPr>
+        <w:ind w:left="3600" w:hanging="360"/>
+      </w:pPr>
+      <w:rPr>
+        <w:rFonts w:ascii="Courier New" w:hAnsi="Courier New" w:cs="Courier New" w:hint="default"/>
+      </w:rPr>
+    </w:lvl>
+    <w:lvl w:ilvl="5" w:tplc="04090005" w:tentative="1">
+      <w:start w:val="1"/>
+      <w:numFmt w:val="bullet"/>
+      <w:lvlText w:val=""/>
+      <w:lvlJc w:val="left"/>
+      <w:pPr>
+        <w:ind w:left="4320" w:hanging="360"/>
+      </w:pPr>
+      <w:rPr>
+        <w:rFonts w:ascii="Wingdings" w:hAnsi="Wingdings" w:hint="default"/>
+      </w:rPr>
+    </w:lvl>
+    <w:lvl w:ilvl="6" w:tplc="04090001" w:tentative="1">
+      <w:start w:val="1"/>
+      <w:numFmt w:val="bullet"/>
+      <w:lvlText w:val=""/>
+      <w:lvlJc w:val="left"/>
+      <w:pPr>
+        <w:ind w:left="5040" w:hanging="360"/>
+      </w:pPr>
+      <w:rPr>
+        <w:rFonts w:ascii="Symbol" w:hAnsi="Symbol" w:hint="default"/>
+      </w:rPr>
+    </w:lvl>
+    <w:lvl w:ilvl="7" w:tplc="04090003" w:tentative="1">
+      <w:start w:val="1"/>
+      <w:numFmt w:val="bullet"/>
+      <w:lvlText w:val="o"/>
+      <w:lvlJc w:val="left"/>
+      <w:pPr>
+        <w:ind w:left="5760" w:hanging="360"/>
+      </w:pPr>
+      <w:rPr>
+        <w:rFonts w:ascii="Courier New" w:hAnsi="Courier New" w:cs="Courier New" w:hint="default"/>
+      </w:rPr>
+    </w:lvl>
+    <w:lvl w:ilvl="8" w:tplc="04090005" w:tentative="1">
+      <w:start w:val="1"/>
+      <w:numFmt w:val="bullet"/>
+      <w:lvlText w:val=""/>
+      <w:lvlJc w:val="left"/>
+      <w:pPr>
+        <w:ind w:left="6480" w:hanging="360"/>
+      </w:pPr>
+      <w:rPr>
+        <w:rFonts w:ascii="Wingdings" w:hAnsi="Wingdings" w:hint="default"/>
+      </w:rPr>
+    </w:lvl>
+  </w:abstractNum>
+  <w:abstractNum w:abstractNumId="2" w15:restartNumberingAfterBreak="0">
     <w:nsid w:val="0F22432A"/>
     <w:multiLevelType w:val="hybridMultilevel"/>
     <w:tmpl w:val="F1863D6A"/>
@@ -3477,7 +3827,7 @@
       </w:rPr>
     </w:lvl>
   </w:abstractNum>
-  <w:abstractNum w:abstractNumId="2" w15:restartNumberingAfterBreak="0">
+  <w:abstractNum w:abstractNumId="3" w15:restartNumberingAfterBreak="0">
     <w:nsid w:val="2187714E"/>
     <w:multiLevelType w:val="hybridMultilevel"/>
     <w:tmpl w:val="FEF82350"/>
@@ -3590,7 +3940,7 @@
       </w:rPr>
     </w:lvl>
   </w:abstractNum>
-  <w:abstractNum w:abstractNumId="3" w15:restartNumberingAfterBreak="0">
+  <w:abstractNum w:abstractNumId="4" w15:restartNumberingAfterBreak="0">
     <w:nsid w:val="22F71F0C"/>
     <w:multiLevelType w:val="hybridMultilevel"/>
     <w:tmpl w:val="9850A444"/>
@@ -3702,7 +4052,7 @@
       </w:rPr>
     </w:lvl>
   </w:abstractNum>
-  <w:abstractNum w:abstractNumId="4" w15:restartNumberingAfterBreak="0">
+  <w:abstractNum w:abstractNumId="5" w15:restartNumberingAfterBreak="0">
     <w:nsid w:val="25DB76B4"/>
     <w:multiLevelType w:val="hybridMultilevel"/>
     <w:tmpl w:val="AFC6DDE8"/>
@@ -3815,7 +4165,7 @@
       </w:rPr>
     </w:lvl>
   </w:abstractNum>
-  <w:abstractNum w:abstractNumId="5" w15:restartNumberingAfterBreak="0">
+  <w:abstractNum w:abstractNumId="6" w15:restartNumberingAfterBreak="0">
     <w:nsid w:val="29E336D0"/>
     <w:multiLevelType w:val="hybridMultilevel"/>
     <w:tmpl w:val="9820A012"/>
@@ -3928,7 +4278,7 @@
       </w:rPr>
     </w:lvl>
   </w:abstractNum>
-  <w:abstractNum w:abstractNumId="6" w15:restartNumberingAfterBreak="0">
+  <w:abstractNum w:abstractNumId="7" w15:restartNumberingAfterBreak="0">
     <w:nsid w:val="2E9547FA"/>
     <w:multiLevelType w:val="hybridMultilevel"/>
     <w:tmpl w:val="B4943150"/>
@@ -4041,7 +4391,7 @@
       </w:rPr>
     </w:lvl>
   </w:abstractNum>
-  <w:abstractNum w:abstractNumId="7" w15:restartNumberingAfterBreak="0">
+  <w:abstractNum w:abstractNumId="8" w15:restartNumberingAfterBreak="0">
     <w:nsid w:val="2FD41738"/>
     <w:multiLevelType w:val="hybridMultilevel"/>
     <w:tmpl w:val="5F8E2A9A"/>
@@ -4153,7 +4503,7 @@
       </w:rPr>
     </w:lvl>
   </w:abstractNum>
-  <w:abstractNum w:abstractNumId="8" w15:restartNumberingAfterBreak="0">
+  <w:abstractNum w:abstractNumId="9" w15:restartNumberingAfterBreak="0">
     <w:nsid w:val="3A4E748C"/>
     <w:multiLevelType w:val="hybridMultilevel"/>
     <w:tmpl w:val="60FE6A3E"/>
@@ -4266,7 +4616,7 @@
       </w:rPr>
     </w:lvl>
   </w:abstractNum>
-  <w:abstractNum w:abstractNumId="9" w15:restartNumberingAfterBreak="0">
+  <w:abstractNum w:abstractNumId="10" w15:restartNumberingAfterBreak="0">
     <w:nsid w:val="3EAD389A"/>
     <w:multiLevelType w:val="hybridMultilevel"/>
     <w:tmpl w:val="A07A0336"/>
@@ -4378,7 +4728,7 @@
       </w:rPr>
     </w:lvl>
   </w:abstractNum>
-  <w:abstractNum w:abstractNumId="10" w15:restartNumberingAfterBreak="0">
+  <w:abstractNum w:abstractNumId="11" w15:restartNumberingAfterBreak="0">
     <w:nsid w:val="49103C56"/>
     <w:multiLevelType w:val="hybridMultilevel"/>
     <w:tmpl w:val="172C6CEC"/>
@@ -4491,7 +4841,7 @@
       </w:rPr>
     </w:lvl>
   </w:abstractNum>
-  <w:abstractNum w:abstractNumId="11" w15:restartNumberingAfterBreak="0">
+  <w:abstractNum w:abstractNumId="12" w15:restartNumberingAfterBreak="0">
     <w:nsid w:val="5564279A"/>
     <w:multiLevelType w:val="hybridMultilevel"/>
     <w:tmpl w:val="2C2028F2"/>
@@ -4604,7 +4954,7 @@
       </w:rPr>
     </w:lvl>
   </w:abstractNum>
-  <w:abstractNum w:abstractNumId="12" w15:restartNumberingAfterBreak="0">
+  <w:abstractNum w:abstractNumId="13" w15:restartNumberingAfterBreak="0">
     <w:nsid w:val="55927F16"/>
     <w:multiLevelType w:val="hybridMultilevel"/>
     <w:tmpl w:val="0C9070D2"/>
@@ -4717,7 +5067,7 @@
       </w:rPr>
     </w:lvl>
   </w:abstractNum>
-  <w:abstractNum w:abstractNumId="13" w15:restartNumberingAfterBreak="0">
+  <w:abstractNum w:abstractNumId="14" w15:restartNumberingAfterBreak="0">
     <w:nsid w:val="5CA161D6"/>
     <w:multiLevelType w:val="hybridMultilevel"/>
     <w:tmpl w:val="0328766E"/>
@@ -4830,7 +5180,7 @@
       </w:rPr>
     </w:lvl>
   </w:abstractNum>
-  <w:abstractNum w:abstractNumId="14" w15:restartNumberingAfterBreak="0">
+  <w:abstractNum w:abstractNumId="15" w15:restartNumberingAfterBreak="0">
     <w:nsid w:val="6BBB2242"/>
     <w:multiLevelType w:val="multilevel"/>
     <w:tmpl w:val="FFE2324E"/>
@@ -4979,7 +5329,7 @@
       </w:rPr>
     </w:lvl>
   </w:abstractNum>
-  <w:abstractNum w:abstractNumId="15" w15:restartNumberingAfterBreak="0">
+  <w:abstractNum w:abstractNumId="16" w15:restartNumberingAfterBreak="0">
     <w:nsid w:val="6C5C4F19"/>
     <w:multiLevelType w:val="hybridMultilevel"/>
     <w:tmpl w:val="842AB890"/>
@@ -5092,7 +5442,7 @@
       </w:rPr>
     </w:lvl>
   </w:abstractNum>
-  <w:abstractNum w:abstractNumId="16" w15:restartNumberingAfterBreak="0">
+  <w:abstractNum w:abstractNumId="17" w15:restartNumberingAfterBreak="0">
     <w:nsid w:val="7B571C37"/>
     <w:multiLevelType w:val="hybridMultilevel"/>
     <w:tmpl w:val="5B868162"/>
@@ -5205,7 +5555,7 @@
       </w:rPr>
     </w:lvl>
   </w:abstractNum>
-  <w:abstractNum w:abstractNumId="17" w15:restartNumberingAfterBreak="0">
+  <w:abstractNum w:abstractNumId="18" w15:restartNumberingAfterBreak="0">
     <w:nsid w:val="7C1D386D"/>
     <w:multiLevelType w:val="hybridMultilevel"/>
     <w:tmpl w:val="9D78B290"/>
@@ -5317,7 +5667,7 @@
       </w:rPr>
     </w:lvl>
   </w:abstractNum>
-  <w:abstractNum w:abstractNumId="18" w15:restartNumberingAfterBreak="0">
+  <w:abstractNum w:abstractNumId="19" w15:restartNumberingAfterBreak="0">
     <w:nsid w:val="7F9E31E7"/>
     <w:multiLevelType w:val="hybridMultilevel"/>
     <w:tmpl w:val="7B3E71DA"/>
@@ -5430,61 +5780,64 @@
     </w:lvl>
   </w:abstractNum>
   <w:num w:numId="1" w16cid:durableId="1039890895">
+    <w:abstractNumId w:val="11"/>
+  </w:num>
+  <w:num w:numId="2" w16cid:durableId="873272456">
+    <w:abstractNumId w:val="8"/>
+  </w:num>
+  <w:num w:numId="3" w16cid:durableId="1291714628">
+    <w:abstractNumId w:val="14"/>
+  </w:num>
+  <w:num w:numId="4" w16cid:durableId="178590375">
+    <w:abstractNumId w:val="19"/>
+  </w:num>
+  <w:num w:numId="5" w16cid:durableId="186065248">
     <w:abstractNumId w:val="10"/>
   </w:num>
-  <w:num w:numId="2" w16cid:durableId="873272456">
-    <w:abstractNumId w:val="7"/>
+  <w:num w:numId="6" w16cid:durableId="873807354">
+    <w:abstractNumId w:val="16"/>
   </w:num>
-  <w:num w:numId="3" w16cid:durableId="1291714628">
+  <w:num w:numId="7" w16cid:durableId="1711567182">
+    <w:abstractNumId w:val="2"/>
+  </w:num>
+  <w:num w:numId="8" w16cid:durableId="1066757544">
+    <w:abstractNumId w:val="4"/>
+  </w:num>
+  <w:num w:numId="9" w16cid:durableId="1795828229">
+    <w:abstractNumId w:val="6"/>
+  </w:num>
+  <w:num w:numId="10" w16cid:durableId="347947564">
     <w:abstractNumId w:val="13"/>
   </w:num>
-  <w:num w:numId="4" w16cid:durableId="178590375">
+  <w:num w:numId="11" w16cid:durableId="273560339">
+    <w:abstractNumId w:val="17"/>
+  </w:num>
+  <w:num w:numId="12" w16cid:durableId="973372271">
     <w:abstractNumId w:val="18"/>
   </w:num>
-  <w:num w:numId="5" w16cid:durableId="186065248">
+  <w:num w:numId="13" w16cid:durableId="756248624">
     <w:abstractNumId w:val="9"/>
   </w:num>
-  <w:num w:numId="6" w16cid:durableId="873807354">
-    <w:abstractNumId w:val="15"/>
-  </w:num>
-  <w:num w:numId="7" w16cid:durableId="1711567182">
-    <w:abstractNumId w:val="1"/>
-  </w:num>
-  <w:num w:numId="8" w16cid:durableId="1066757544">
+  <w:num w:numId="14" w16cid:durableId="532961623">
     <w:abstractNumId w:val="3"/>
-  </w:num>
-  <w:num w:numId="9" w16cid:durableId="1795828229">
-    <w:abstractNumId w:val="5"/>
-  </w:num>
-  <w:num w:numId="10" w16cid:durableId="347947564">
-    <w:abstractNumId w:val="12"/>
-  </w:num>
-  <w:num w:numId="11" w16cid:durableId="273560339">
-    <w:abstractNumId w:val="16"/>
-  </w:num>
-  <w:num w:numId="12" w16cid:durableId="973372271">
-    <w:abstractNumId w:val="17"/>
-  </w:num>
-  <w:num w:numId="13" w16cid:durableId="756248624">
-    <w:abstractNumId w:val="8"/>
-  </w:num>
-  <w:num w:numId="14" w16cid:durableId="532961623">
-    <w:abstractNumId w:val="2"/>
   </w:num>
   <w:num w:numId="15" w16cid:durableId="1553273314">
     <w:abstractNumId w:val="0"/>
   </w:num>
   <w:num w:numId="16" w16cid:durableId="1809080430">
-    <w:abstractNumId w:val="4"/>
+    <w:abstractNumId w:val="5"/>
   </w:num>
   <w:num w:numId="17" w16cid:durableId="767427037">
-    <w:abstractNumId w:val="14"/>
+    <w:abstractNumId w:val="15"/>
   </w:num>
   <w:num w:numId="18" w16cid:durableId="1708336462">
-    <w:abstractNumId w:val="11"/>
+    <w:abstractNumId w:val="12"/>
   </w:num>
   <w:num w:numId="19" w16cid:durableId="271133572">
-    <w:abstractNumId w:val="6"/>
+    <w:abstractNumId w:val="7"/>
+  </w:num>
+  <w:num w:numId="20" w16cid:durableId="340468728">
+    <w:abstractNumId w:val="1"/>
   </w:num>
 </w:numbering>
 </file>
@@ -6091,6 +6444,7 @@
   <w:style w:type="character" w:default="1" w:styleId="DefaultParagraphFont">
     <w:name w:val="Default Paragraph Font"/>
     <w:uiPriority w:val="1"/>
+    <w:semiHidden/>
     <w:unhideWhenUsed/>
   </w:style>
   <w:style w:type="table" w:default="1" w:styleId="TableNormal">

</xml_diff>